<commit_message>
Added update funcrtion in book.py
</commit_message>
<xml_diff>
--- a/LibManage.docx
+++ b/LibManage.docx
@@ -37,7 +37,6 @@
           <w:lang w:eastAsia="en-IN"/>
         </w:rPr>
       </w:pPr>
-      <w:proofErr w:type="spellStart"/>
       <w:r>
         <w:rPr>
           <w:rFonts w:ascii="Times New Roman" w:eastAsia="Times New Roman" w:hAnsi="Times New Roman" w:cs="Times New Roman"/>
@@ -49,7 +48,6 @@
         </w:rPr>
         <w:t>LibManage</w:t>
       </w:r>
-      <w:proofErr w:type="spellEnd"/>
       <w:r>
         <w:rPr>
           <w:rFonts w:ascii="Times New Roman" w:eastAsia="Times New Roman" w:hAnsi="Times New Roman" w:cs="Times New Roman"/>
@@ -220,15 +218,7 @@
         </w:numPr>
       </w:pPr>
       <w:r>
-        <w:t>Record book return, auto-calculate fines (</w:t>
-      </w:r>
-      <w:proofErr w:type="spellStart"/>
-      <w:r>
-        <w:t>Rs</w:t>
-      </w:r>
-      <w:proofErr w:type="spellEnd"/>
-      <w:r>
-        <w:t>. 5/day after due date), and update book availability.</w:t>
+        <w:t>Record book return, auto-calculate fines (Rs. 5/day after due date), and update book availability.</w:t>
       </w:r>
     </w:p>
     <w:p>
@@ -373,19 +363,11 @@
       <w:r>
         <w:t xml:space="preserve"> </w:t>
       </w:r>
-      <w:proofErr w:type="spellStart"/>
-      <w:r>
-        <w:rPr>
-          <w:rStyle w:val="HTMLCode"/>
-        </w:rPr>
-        <w:t>mysql</w:t>
-      </w:r>
-      <w:proofErr w:type="spellEnd"/>
-      <w:r>
-        <w:rPr>
-          <w:rStyle w:val="HTMLCode"/>
-        </w:rPr>
-        <w:t>-connector-python</w:t>
+      <w:r>
+        <w:rPr>
+          <w:rStyle w:val="HTMLCode"/>
+        </w:rPr>
+        <w:t>mysql-connector-python</w:t>
       </w:r>
       <w:r>
         <w:t xml:space="preserve"> (for database operations)</w:t>
@@ -406,15 +388,7 @@
         <w:t>Development Environment:</w:t>
       </w:r>
       <w:r>
-        <w:t xml:space="preserve"> VS Code / </w:t>
-      </w:r>
-      <w:proofErr w:type="spellStart"/>
-      <w:r>
-        <w:t>PyCharm</w:t>
-      </w:r>
-      <w:proofErr w:type="spellEnd"/>
-      <w:r>
-        <w:t xml:space="preserve"> / Terminal</w:t>
+        <w:t xml:space="preserve"> VS Code / PyCharm / Terminal</w:t>
       </w:r>
     </w:p>
     <w:p>
@@ -1013,7 +987,6 @@
                 <w:lang w:eastAsia="en-IN"/>
               </w:rPr>
             </w:pPr>
-            <w:proofErr w:type="spellStart"/>
             <w:r>
               <w:rPr>
                 <w:rFonts w:ascii="Times New Roman" w:eastAsia="Times New Roman" w:hAnsi="Times New Roman" w:cs="Times New Roman"/>
@@ -1023,7 +996,6 @@
               </w:rPr>
               <w:t>book_id</w:t>
             </w:r>
-            <w:proofErr w:type="spellEnd"/>
           </w:p>
         </w:tc>
         <w:tc>
@@ -1582,7 +1554,6 @@
                 <w:lang w:eastAsia="en-IN"/>
               </w:rPr>
             </w:pPr>
-            <w:proofErr w:type="spellStart"/>
             <w:r>
               <w:rPr>
                 <w:rFonts w:ascii="Times New Roman" w:eastAsia="Times New Roman" w:hAnsi="Times New Roman" w:cs="Times New Roman"/>
@@ -1592,7 +1563,6 @@
               </w:rPr>
               <w:t>member_id</w:t>
             </w:r>
-            <w:proofErr w:type="spellEnd"/>
           </w:p>
         </w:tc>
         <w:tc>
@@ -1842,7 +1812,6 @@
                 <w:lang w:eastAsia="en-IN"/>
               </w:rPr>
             </w:pPr>
-            <w:proofErr w:type="spellStart"/>
             <w:r>
               <w:rPr>
                 <w:rFonts w:ascii="Times New Roman" w:eastAsia="Times New Roman" w:hAnsi="Times New Roman" w:cs="Times New Roman"/>
@@ -1852,7 +1821,6 @@
               </w:rPr>
               <w:t>mobile_no</w:t>
             </w:r>
-            <w:proofErr w:type="spellEnd"/>
           </w:p>
         </w:tc>
         <w:tc>
@@ -1930,7 +1898,6 @@
                 <w:lang w:eastAsia="en-IN"/>
               </w:rPr>
             </w:pPr>
-            <w:proofErr w:type="spellStart"/>
             <w:r>
               <w:rPr>
                 <w:rFonts w:ascii="Times New Roman" w:eastAsia="Times New Roman" w:hAnsi="Times New Roman" w:cs="Times New Roman"/>
@@ -1940,7 +1907,6 @@
               </w:rPr>
               <w:t>date_registered</w:t>
             </w:r>
-            <w:proofErr w:type="spellEnd"/>
           </w:p>
         </w:tc>
         <w:tc>
@@ -2008,11 +1974,9 @@
           <w:numId w:val="3"/>
         </w:numPr>
       </w:pPr>
-      <w:proofErr w:type="spellStart"/>
       <w:r>
         <w:t>BookIssue</w:t>
       </w:r>
-      <w:proofErr w:type="spellEnd"/>
     </w:p>
     <w:tbl>
       <w:tblPr>
@@ -2153,7 +2117,6 @@
                 <w:lang w:eastAsia="en-IN"/>
               </w:rPr>
             </w:pPr>
-            <w:proofErr w:type="spellStart"/>
             <w:r>
               <w:rPr>
                 <w:rFonts w:ascii="Times New Roman" w:eastAsia="Times New Roman" w:hAnsi="Times New Roman" w:cs="Times New Roman"/>
@@ -2163,7 +2126,6 @@
               </w:rPr>
               <w:t>book_id</w:t>
             </w:r>
-            <w:proofErr w:type="spellEnd"/>
           </w:p>
         </w:tc>
         <w:tc>
@@ -2218,7 +2180,6 @@
               </w:rPr>
               <w:t xml:space="preserve">Refers to </w:t>
             </w:r>
-            <w:proofErr w:type="spellStart"/>
             <w:r>
               <w:rPr>
                 <w:rFonts w:ascii="Courier New" w:eastAsia="Times New Roman" w:hAnsi="Courier New" w:cs="Courier New"/>
@@ -2228,7 +2189,6 @@
               </w:rPr>
               <w:t>Books.book_id</w:t>
             </w:r>
-            <w:proofErr w:type="spellEnd"/>
           </w:p>
         </w:tc>
       </w:tr>
@@ -2252,7 +2212,6 @@
                 <w:lang w:eastAsia="en-IN"/>
               </w:rPr>
             </w:pPr>
-            <w:proofErr w:type="spellStart"/>
             <w:r>
               <w:rPr>
                 <w:rFonts w:ascii="Times New Roman" w:eastAsia="Times New Roman" w:hAnsi="Times New Roman" w:cs="Times New Roman"/>
@@ -2262,7 +2221,6 @@
               </w:rPr>
               <w:t>member_id</w:t>
             </w:r>
-            <w:proofErr w:type="spellEnd"/>
           </w:p>
         </w:tc>
         <w:tc>
@@ -2317,7 +2275,6 @@
               </w:rPr>
               <w:t xml:space="preserve">Refers to </w:t>
             </w:r>
-            <w:proofErr w:type="spellStart"/>
             <w:r>
               <w:rPr>
                 <w:rFonts w:ascii="Courier New" w:eastAsia="Times New Roman" w:hAnsi="Courier New" w:cs="Courier New"/>
@@ -2327,7 +2284,6 @@
               </w:rPr>
               <w:t>Members.member_id</w:t>
             </w:r>
-            <w:proofErr w:type="spellEnd"/>
           </w:p>
         </w:tc>
       </w:tr>
@@ -2351,7 +2307,6 @@
                 <w:lang w:eastAsia="en-IN"/>
               </w:rPr>
             </w:pPr>
-            <w:proofErr w:type="spellStart"/>
             <w:r>
               <w:rPr>
                 <w:rFonts w:ascii="Times New Roman" w:eastAsia="Times New Roman" w:hAnsi="Times New Roman" w:cs="Times New Roman"/>
@@ -2361,7 +2316,6 @@
               </w:rPr>
               <w:t>issue_date</w:t>
             </w:r>
-            <w:proofErr w:type="spellEnd"/>
           </w:p>
         </w:tc>
         <w:tc>
@@ -2439,7 +2393,6 @@
                 <w:lang w:eastAsia="en-IN"/>
               </w:rPr>
             </w:pPr>
-            <w:proofErr w:type="spellStart"/>
             <w:r>
               <w:rPr>
                 <w:rFonts w:ascii="Times New Roman" w:eastAsia="Times New Roman" w:hAnsi="Times New Roman" w:cs="Times New Roman"/>
@@ -2449,7 +2402,6 @@
               </w:rPr>
               <w:t>due_date</w:t>
             </w:r>
-            <w:proofErr w:type="spellEnd"/>
           </w:p>
         </w:tc>
         <w:tc>
@@ -2527,7 +2479,6 @@
                 <w:lang w:eastAsia="en-IN"/>
               </w:rPr>
             </w:pPr>
-            <w:proofErr w:type="spellStart"/>
             <w:r>
               <w:rPr>
                 <w:rFonts w:ascii="Times New Roman" w:eastAsia="Times New Roman" w:hAnsi="Times New Roman" w:cs="Times New Roman"/>
@@ -2537,7 +2488,6 @@
               </w:rPr>
               <w:t>return_date</w:t>
             </w:r>
-            <w:proofErr w:type="spellEnd"/>
           </w:p>
         </w:tc>
         <w:tc>
@@ -2563,27 +2513,7 @@
                 <w:szCs w:val="24"/>
                 <w:lang w:eastAsia="en-IN"/>
               </w:rPr>
-              <w:t>DATE (</w:t>
-            </w:r>
-            <w:proofErr w:type="spellStart"/>
-            <w:r>
-              <w:rPr>
-                <w:rFonts w:ascii="Times New Roman" w:eastAsia="Times New Roman" w:hAnsi="Times New Roman" w:cs="Times New Roman"/>
-                <w:sz w:val="24"/>
-                <w:szCs w:val="24"/>
-                <w:lang w:eastAsia="en-IN"/>
-              </w:rPr>
-              <w:t>nullable</w:t>
-            </w:r>
-            <w:proofErr w:type="spellEnd"/>
-            <w:r>
-              <w:rPr>
-                <w:rFonts w:ascii="Times New Roman" w:eastAsia="Times New Roman" w:hAnsi="Times New Roman" w:cs="Times New Roman"/>
-                <w:sz w:val="24"/>
-                <w:szCs w:val="24"/>
-                <w:lang w:eastAsia="en-IN"/>
-              </w:rPr>
-              <w:t>)</w:t>
+              <w:t>DATE (nullable)</w:t>
             </w:r>
           </w:p>
         </w:tc>
@@ -2902,7 +2832,6 @@
       <w:r>
         <w:t xml:space="preserve">Used the </w:t>
       </w:r>
-      <w:proofErr w:type="spellStart"/>
       <w:r>
         <w:rPr>
           <w:rStyle w:val="HTMLCode"/>
@@ -2911,23 +2840,14 @@
         </w:rPr>
         <w:t>colorama</w:t>
       </w:r>
-      <w:proofErr w:type="spellEnd"/>
       <w:r>
         <w:t xml:space="preserve"> Python library to add </w:t>
       </w:r>
-      <w:proofErr w:type="spellStart"/>
       <w:r>
         <w:rPr>
           <w:rStyle w:val="Strong"/>
         </w:rPr>
-        <w:t>colored</w:t>
-      </w:r>
-      <w:proofErr w:type="spellEnd"/>
-      <w:r>
-        <w:rPr>
-          <w:rStyle w:val="Strong"/>
-        </w:rPr>
-        <w:t xml:space="preserve"> terminal output</w:t>
+        <w:t>colored terminal output</w:t>
       </w:r>
       <w:r>
         <w:t xml:space="preserve"> for better user experience.</w:t>
@@ -2942,15 +2862,7 @@
         </w:numPr>
       </w:pPr>
       <w:r>
-        <w:t xml:space="preserve">Refined user feedback messages with appropriate </w:t>
-      </w:r>
-      <w:proofErr w:type="spellStart"/>
-      <w:r>
-        <w:t>color</w:t>
-      </w:r>
-      <w:proofErr w:type="spellEnd"/>
-      <w:r>
-        <w:t xml:space="preserve"> codes for:</w:t>
+        <w:t>Refined user feedback messages with appropriate color codes for:</w:t>
       </w:r>
     </w:p>
     <w:p>
@@ -3071,10 +2983,10 @@
             <v:path o:extrusionok="f" gradientshapeok="t" o:connecttype="rect"/>
             <o:lock v:ext="edit" aspectratio="t"/>
           </v:shapetype>
-          <v:shape id="_x0000_i1031" type="#_x0000_t75" style="width:20.25pt;height:17.25pt" o:ole="">
+          <v:shape id="_x0000_i1038" type="#_x0000_t75" style="width:20.25pt;height:17.25pt" o:ole="">
             <v:imagedata r:id="rId5" o:title=""/>
           </v:shape>
-          <w:control r:id="rId6" w:name="DefaultOcxName" w:shapeid="_x0000_i1031"/>
+          <w:control r:id="rId6" w:name="DefaultOcxName" w:shapeid="_x0000_i1038"/>
         </w:object>
       </w:r>
       <w:r>
@@ -3091,28 +3003,21 @@
       </w:pPr>
       <w:r>
         <w:object w:dxaOrig="225" w:dyaOrig="225">
-          <v:shape id="_x0000_i1034" type="#_x0000_t75" style="width:20.25pt;height:17.25pt" o:ole="">
+          <v:shape id="_x0000_i1041" type="#_x0000_t75" style="width:20.25pt;height:17.25pt" o:ole="">
             <v:imagedata r:id="rId5" o:title=""/>
           </v:shape>
-          <w:control r:id="rId7" w:name="DefaultOcxName1" w:shapeid="_x0000_i1034"/>
+          <w:control r:id="rId7" w:name="DefaultOcxName1" w:shapeid="_x0000_i1041"/>
         </w:object>
       </w:r>
-      <w:proofErr w:type="spellStart"/>
-      <w:r>
-        <w:t>Colored</w:t>
-      </w:r>
-      <w:proofErr w:type="spellEnd"/>
-      <w:r>
-        <w:t xml:space="preserve"> CLI feedback using </w:t>
-      </w:r>
-      <w:proofErr w:type="spellStart"/>
+      <w:r>
+        <w:t xml:space="preserve">Colored CLI feedback using </w:t>
+      </w:r>
       <w:r>
         <w:rPr>
           <w:rStyle w:val="HTMLCode"/>
         </w:rPr>
         <w:t>colorama</w:t>
       </w:r>
-      <w:proofErr w:type="spellEnd"/>
     </w:p>
     <w:p/>
     <w:p>
@@ -3142,30 +3047,12 @@
       <w:r>
         <w:t xml:space="preserve"> Function: </w:t>
       </w:r>
-      <w:proofErr w:type="spellStart"/>
-      <w:proofErr w:type="gramStart"/>
       <w:r>
         <w:rPr>
           <w:rStyle w:val="HTMLCode"/>
           <w:rFonts w:eastAsiaTheme="majorEastAsia"/>
         </w:rPr>
-        <w:t>addbook</w:t>
-      </w:r>
-      <w:proofErr w:type="spellEnd"/>
-      <w:r>
-        <w:rPr>
-          <w:rStyle w:val="HTMLCode"/>
-          <w:rFonts w:eastAsiaTheme="majorEastAsia"/>
-        </w:rPr>
-        <w:t>(</w:t>
-      </w:r>
-      <w:proofErr w:type="gramEnd"/>
-      <w:r>
-        <w:rPr>
-          <w:rStyle w:val="HTMLCode"/>
-          <w:rFonts w:eastAsiaTheme="majorEastAsia"/>
-        </w:rPr>
-        <w:t>)</w:t>
+        <w:t>addbook()</w:t>
       </w:r>
     </w:p>
     <w:p>
@@ -3189,7 +3076,7 @@
     <w:p>
       <w:r>
         <w:pict>
-          <v:rect id="_x0000_i1036" style="width:0;height:1.5pt" o:hralign="center" o:hrstd="t" o:hr="t" fillcolor="#a0a0a0" stroked="f"/>
+          <v:rect id="_x0000_i1030" style="width:0;height:1.5pt" o:hralign="center" o:hrstd="t" o:hr="t" fillcolor="#a0a0a0" stroked="f"/>
         </w:pict>
       </w:r>
     </w:p>
@@ -3345,27 +3232,11 @@
       <w:r>
         <w:t xml:space="preserve">Connects to the MySQL database via </w:t>
       </w:r>
-      <w:proofErr w:type="spellStart"/>
-      <w:proofErr w:type="gramStart"/>
-      <w:r>
-        <w:rPr>
-          <w:rStyle w:val="HTMLCode"/>
-        </w:rPr>
-        <w:t>getconnection</w:t>
-      </w:r>
-      <w:proofErr w:type="spellEnd"/>
-      <w:r>
-        <w:rPr>
-          <w:rStyle w:val="HTMLCode"/>
-        </w:rPr>
-        <w:t>(</w:t>
-      </w:r>
-      <w:proofErr w:type="gramEnd"/>
-      <w:r>
-        <w:rPr>
-          <w:rStyle w:val="HTMLCode"/>
-        </w:rPr>
-        <w:t>)</w:t>
+      <w:r>
+        <w:rPr>
+          <w:rStyle w:val="HTMLCode"/>
+        </w:rPr>
+        <w:t>getconnection()</w:t>
       </w:r>
       <w:r>
         <w:t xml:space="preserve"> from </w:t>
@@ -3450,7 +3321,7 @@
     <w:p>
       <w:r>
         <w:pict>
-          <v:rect id="_x0000_i1037" style="width:0;height:1.5pt" o:hralign="center" o:hrstd="t" o:hr="t" fillcolor="#a0a0a0" stroked="f"/>
+          <v:rect id="_x0000_i1031" style="width:0;height:1.5pt" o:hralign="center" o:hrstd="t" o:hr="t" fillcolor="#a0a0a0" stroked="f"/>
         </w:pict>
       </w:r>
     </w:p>
@@ -3507,7 +3378,7 @@
     <w:p>
       <w:r>
         <w:pict>
-          <v:rect id="_x0000_i1038" style="width:0;height:1.5pt" o:hralign="center" o:hrstd="t" o:hr="t" fillcolor="#a0a0a0" stroked="f"/>
+          <v:rect id="_x0000_i1032" style="width:0;height:1.5pt" o:hralign="center" o:hrstd="t" o:hr="t" fillcolor="#a0a0a0" stroked="f"/>
         </w:pict>
       </w:r>
     </w:p>
@@ -3543,19 +3414,11 @@
       <w:r>
         <w:t>: Uses normalized (</w:t>
       </w:r>
-      <w:proofErr w:type="gramStart"/>
-      <w:r>
-        <w:rPr>
-          <w:rStyle w:val="HTMLCode"/>
-        </w:rPr>
-        <w:t>lower(</w:t>
-      </w:r>
-      <w:proofErr w:type="gramEnd"/>
-      <w:r>
-        <w:rPr>
-          <w:rStyle w:val="HTMLCode"/>
-        </w:rPr>
-        <w:t>)</w:t>
+      <w:r>
+        <w:rPr>
+          <w:rStyle w:val="HTMLCode"/>
+        </w:rPr>
+        <w:t>lower()</w:t>
       </w:r>
       <w:r>
         <w:t xml:space="preserve"> + </w:t>
@@ -3611,7 +3474,7 @@
     <w:p>
       <w:r>
         <w:pict>
-          <v:rect id="_x0000_i1039" style="width:0;height:1.5pt" o:hralign="center" o:hrstd="t" o:hr="t" fillcolor="#a0a0a0" stroked="f"/>
+          <v:rect id="_x0000_i1033" style="width:0;height:1.5pt" o:hralign="center" o:hrstd="t" o:hr="t" fillcolor="#a0a0a0" stroked="f"/>
         </w:pict>
       </w:r>
     </w:p>
@@ -4039,7 +3902,7 @@
     <w:p>
       <w:r>
         <w:pict>
-          <v:rect id="_x0000_i1040" style="width:0;height:1.5pt" o:hralign="center" o:hrstd="t" o:hr="t" fillcolor="#a0a0a0" stroked="f"/>
+          <v:rect id="_x0000_i1034" style="width:0;height:1.5pt" o:hralign="center" o:hrstd="t" o:hr="t" fillcolor="#a0a0a0" stroked="f"/>
         </w:pict>
       </w:r>
     </w:p>
@@ -4070,11 +3933,9 @@
       <w:pPr>
         <w:pStyle w:val="HTMLPreformatted"/>
       </w:pPr>
-      <w:proofErr w:type="spellStart"/>
       <w:r>
         <w:t>CopyEdit</w:t>
       </w:r>
-      <w:proofErr w:type="spellEnd"/>
     </w:p>
     <w:p>
       <w:pPr>
@@ -4115,18 +3976,8 @@
         <w:rPr>
           <w:rStyle w:val="HTMLCode"/>
         </w:rPr>
-        <w:t xml:space="preserve">Enter the book author (if more than one authors, separate by commas): Thomas </w:t>
-      </w:r>
-      <w:proofErr w:type="spellStart"/>
-      <w:proofErr w:type="gramStart"/>
-      <w:r>
-        <w:rPr>
-          <w:rStyle w:val="HTMLCode"/>
-        </w:rPr>
-        <w:t>H.Cormen</w:t>
-      </w:r>
-      <w:proofErr w:type="spellEnd"/>
-      <w:proofErr w:type="gramEnd"/>
+        <w:t>Enter the book author (if more than one authors, separate by commas): Thomas H.Cormen</w:t>
+      </w:r>
     </w:p>
     <w:p>
       <w:pPr>
@@ -4201,7 +4052,7 @@
     <w:p>
       <w:r>
         <w:pict>
-          <v:rect id="_x0000_i1041" style="width:0;height:1.5pt" o:hralign="center" o:hrstd="t" o:hr="t" fillcolor="#a0a0a0" stroked="f"/>
+          <v:rect id="_x0000_i1035" style="width:0;height:1.5pt" o:hralign="center" o:hrstd="t" o:hr="t" fillcolor="#a0a0a0" stroked="f"/>
         </w:pict>
       </w:r>
     </w:p>
@@ -4223,21 +4074,17 @@
       <w:pPr>
         <w:pStyle w:val="HTMLPreformatted"/>
       </w:pPr>
-      <w:proofErr w:type="spellStart"/>
       <w:r>
         <w:t>sql</w:t>
       </w:r>
-      <w:proofErr w:type="spellEnd"/>
     </w:p>
     <w:p>
       <w:pPr>
         <w:pStyle w:val="HTMLPreformatted"/>
       </w:pPr>
-      <w:proofErr w:type="spellStart"/>
       <w:r>
         <w:t>CopyEdit</w:t>
       </w:r>
-      <w:proofErr w:type="spellEnd"/>
     </w:p>
     <w:p>
       <w:pPr>
@@ -4322,7 +4169,6 @@
         </w:rPr>
         <w:t xml:space="preserve">    title </w:t>
       </w:r>
-      <w:proofErr w:type="gramStart"/>
       <w:r>
         <w:rPr>
           <w:rStyle w:val="hljs-type"/>
@@ -4335,7 +4181,6 @@
         </w:rPr>
         <w:t>(</w:t>
       </w:r>
-      <w:proofErr w:type="gramEnd"/>
       <w:r>
         <w:rPr>
           <w:rStyle w:val="hljs-number"/>
@@ -4362,7 +4207,6 @@
         </w:rPr>
         <w:t xml:space="preserve">    author </w:t>
       </w:r>
-      <w:proofErr w:type="gramStart"/>
       <w:r>
         <w:rPr>
           <w:rStyle w:val="hljs-type"/>
@@ -4375,7 +4219,6 @@
         </w:rPr>
         <w:t>(</w:t>
       </w:r>
-      <w:proofErr w:type="gramEnd"/>
       <w:r>
         <w:rPr>
           <w:rStyle w:val="hljs-number"/>
@@ -4402,7 +4245,6 @@
         </w:rPr>
         <w:t xml:space="preserve">    genre </w:t>
       </w:r>
-      <w:proofErr w:type="gramStart"/>
       <w:r>
         <w:rPr>
           <w:rStyle w:val="hljs-type"/>
@@ -4415,7 +4257,6 @@
         </w:rPr>
         <w:t>(</w:t>
       </w:r>
-      <w:proofErr w:type="gramEnd"/>
       <w:r>
         <w:rPr>
           <w:rStyle w:val="hljs-number"/>
@@ -4468,7 +4309,6 @@
         </w:rPr>
         <w:t xml:space="preserve">    publisher </w:t>
       </w:r>
-      <w:proofErr w:type="gramStart"/>
       <w:r>
         <w:rPr>
           <w:rStyle w:val="hljs-type"/>
@@ -4481,7 +4321,6 @@
         </w:rPr>
         <w:t>(</w:t>
       </w:r>
-      <w:proofErr w:type="gramEnd"/>
       <w:r>
         <w:rPr>
           <w:rStyle w:val="hljs-number"/>
@@ -4506,21 +4345,7 @@
         <w:rPr>
           <w:rStyle w:val="HTMLCode"/>
         </w:rPr>
-        <w:t xml:space="preserve">    </w:t>
-      </w:r>
-      <w:proofErr w:type="spellStart"/>
-      <w:r>
-        <w:rPr>
-          <w:rStyle w:val="HTMLCode"/>
-        </w:rPr>
-        <w:t>year_of_publication</w:t>
-      </w:r>
-      <w:proofErr w:type="spellEnd"/>
-      <w:r>
-        <w:rPr>
-          <w:rStyle w:val="HTMLCode"/>
-        </w:rPr>
-        <w:t xml:space="preserve"> </w:t>
+        <w:t xml:space="preserve">    year_of_publication </w:t>
       </w:r>
       <w:r>
         <w:rPr>
@@ -4546,7 +4371,7 @@
     <w:p>
       <w:r>
         <w:pict>
-          <v:rect id="_x0000_i1042" style="width:0;height:1.5pt" o:hralign="center" o:hrstd="t" o:hr="t" fillcolor="#a0a0a0" stroked="f"/>
+          <v:rect id="_x0000_i1036" style="width:0;height:1.5pt" o:hralign="center" o:hrstd="t" o:hr="t" fillcolor="#a0a0a0" stroked="f"/>
         </w:pict>
       </w:r>
     </w:p>
@@ -4572,24 +4397,14 @@
           <w:numId w:val="10"/>
         </w:numPr>
       </w:pPr>
-      <w:proofErr w:type="spellStart"/>
       <w:r>
         <w:rPr>
           <w:rStyle w:val="HTMLCode"/>
         </w:rPr>
         <w:t>colorama</w:t>
       </w:r>
-      <w:proofErr w:type="spellEnd"/>
-      <w:r>
-        <w:t xml:space="preserve">: For </w:t>
-      </w:r>
-      <w:proofErr w:type="spellStart"/>
-      <w:r>
-        <w:t>colored</w:t>
-      </w:r>
-      <w:proofErr w:type="spellEnd"/>
-      <w:r>
-        <w:t xml:space="preserve"> console output.</w:t>
+      <w:r>
+        <w:t>: For colored console output.</w:t>
       </w:r>
     </w:p>
     <w:p>
@@ -4600,16 +4415,12 @@
           <w:numId w:val="10"/>
         </w:numPr>
       </w:pPr>
-      <w:proofErr w:type="spellStart"/>
-      <w:proofErr w:type="gramStart"/>
       <w:r>
         <w:rPr>
           <w:rStyle w:val="HTMLCode"/>
         </w:rPr>
         <w:t>mysql.connector</w:t>
       </w:r>
-      <w:proofErr w:type="spellEnd"/>
-      <w:proofErr w:type="gramEnd"/>
       <w:r>
         <w:t>: For database connectivity.</w:t>
       </w:r>
@@ -4622,24 +4433,1103 @@
           <w:numId w:val="10"/>
         </w:numPr>
       </w:pPr>
-      <w:proofErr w:type="spellStart"/>
-      <w:proofErr w:type="gramStart"/>
-      <w:r>
-        <w:rPr>
-          <w:rStyle w:val="HTMLCode"/>
-        </w:rPr>
-        <w:t>main.getconnection</w:t>
-      </w:r>
-      <w:proofErr w:type="spellEnd"/>
-      <w:proofErr w:type="gramEnd"/>
-      <w:r>
-        <w:rPr>
-          <w:rStyle w:val="HTMLCode"/>
-        </w:rPr>
-        <w:t>()</w:t>
+      <w:r>
+        <w:rPr>
+          <w:rStyle w:val="HTMLCode"/>
+        </w:rPr>
+        <w:t>main.getconnection()</w:t>
       </w:r>
       <w:r>
         <w:t>: Custom function to get a database connection.</w:t>
+      </w:r>
+    </w:p>
+    <w:p>
+      <w:pPr>
+        <w:pStyle w:val="Heading3"/>
+      </w:pPr>
+      <w:r>
+        <w:rPr>
+          <w:rStyle w:val="Strong"/>
+          <w:b w:val="0"/>
+          <w:bCs w:val="0"/>
+        </w:rPr>
+        <w:t>Module Name:</w:t>
+      </w:r>
+      <w:r>
+        <w:t xml:space="preserve"> </w:t>
+      </w:r>
+      <w:r>
+        <w:rPr>
+          <w:rStyle w:val="HTMLCode"/>
+          <w:rFonts w:eastAsiaTheme="majorEastAsia"/>
+        </w:rPr>
+        <w:t>updatebook()</w:t>
+      </w:r>
+    </w:p>
+    <w:p>
+      <w:r>
+        <w:pict>
+          <v:rect id="_x0000_i1043" style="width:0;height:1.5pt" o:hralign="center" o:hrstd="t" o:hr="t" fillcolor="#a0a0a0" stroked="f"/>
+        </w:pict>
+      </w:r>
+    </w:p>
+    <w:p>
+      <w:pPr>
+        <w:pStyle w:val="Heading3"/>
+      </w:pPr>
+      <w:r>
+        <w:rPr>
+          <w:rFonts w:ascii="Segoe UI Symbol" w:hAnsi="Segoe UI Symbol" w:cs="Segoe UI Symbol"/>
+        </w:rPr>
+        <w:t>🔍</w:t>
+      </w:r>
+      <w:r>
+        <w:t xml:space="preserve"> </w:t>
+      </w:r>
+      <w:r>
+        <w:rPr>
+          <w:rStyle w:val="Strong"/>
+          <w:b w:val="0"/>
+          <w:bCs w:val="0"/>
+        </w:rPr>
+        <w:t>Purpose:</w:t>
+      </w:r>
+    </w:p>
+    <w:p>
+      <w:pPr>
+        <w:pStyle w:val="NormalWeb"/>
+      </w:pPr>
+      <w:r>
+        <w:t xml:space="preserve">The </w:t>
+      </w:r>
+      <w:r>
+        <w:rPr>
+          <w:rStyle w:val="HTMLCode"/>
+        </w:rPr>
+        <w:t>updatebook()</w:t>
+      </w:r>
+      <w:r>
+        <w:t xml:space="preserve"> function allows the user to update specific attributes of a book already present in the database. The update is done based on a combination of the book's title and author as identifiers.</w:t>
+      </w:r>
+    </w:p>
+    <w:p>
+      <w:r>
+        <w:pict>
+          <v:rect id="_x0000_i1044" style="width:0;height:1.5pt" o:hralign="center" o:hrstd="t" o:hr="t" fillcolor="#a0a0a0" stroked="f"/>
+        </w:pict>
+      </w:r>
+    </w:p>
+    <w:p>
+      <w:pPr>
+        <w:pStyle w:val="Heading3"/>
+      </w:pPr>
+      <w:r>
+        <w:rPr>
+          <w:rFonts w:ascii="Calibri Light" w:hAnsi="Calibri Light" w:cs="Calibri Light"/>
+        </w:rPr>
+        <w:t>🧠</w:t>
+      </w:r>
+      <w:r>
+        <w:t xml:space="preserve"> </w:t>
+      </w:r>
+      <w:r>
+        <w:rPr>
+          <w:rStyle w:val="Strong"/>
+          <w:b w:val="0"/>
+          <w:bCs w:val="0"/>
+        </w:rPr>
+        <w:t>Functionality Overview:</w:t>
+      </w:r>
+    </w:p>
+    <w:p>
+      <w:pPr>
+        <w:pStyle w:val="NormalWeb"/>
+        <w:numPr>
+          <w:ilvl w:val="0"/>
+          <w:numId w:val="11"/>
+        </w:numPr>
+      </w:pPr>
+      <w:r>
+        <w:t>Prompts the user for the book title and author to uniquely identify the book.</w:t>
+      </w:r>
+    </w:p>
+    <w:p>
+      <w:pPr>
+        <w:pStyle w:val="NormalWeb"/>
+        <w:numPr>
+          <w:ilvl w:val="0"/>
+          <w:numId w:val="11"/>
+        </w:numPr>
+      </w:pPr>
+      <w:r>
+        <w:t>Offers a menu to update one or more of the following fields:</w:t>
+      </w:r>
+    </w:p>
+    <w:p>
+      <w:pPr>
+        <w:pStyle w:val="NormalWeb"/>
+        <w:numPr>
+          <w:ilvl w:val="1"/>
+          <w:numId w:val="11"/>
+        </w:numPr>
+      </w:pPr>
+      <w:r>
+        <w:t>Book Title</w:t>
+      </w:r>
+    </w:p>
+    <w:p>
+      <w:pPr>
+        <w:pStyle w:val="NormalWeb"/>
+        <w:numPr>
+          <w:ilvl w:val="1"/>
+          <w:numId w:val="11"/>
+        </w:numPr>
+      </w:pPr>
+      <w:r>
+        <w:lastRenderedPageBreak/>
+        <w:t>Author Name</w:t>
+      </w:r>
+    </w:p>
+    <w:p>
+      <w:pPr>
+        <w:pStyle w:val="NormalWeb"/>
+        <w:numPr>
+          <w:ilvl w:val="1"/>
+          <w:numId w:val="11"/>
+        </w:numPr>
+      </w:pPr>
+      <w:r>
+        <w:t>Genre</w:t>
+      </w:r>
+    </w:p>
+    <w:p>
+      <w:pPr>
+        <w:pStyle w:val="NormalWeb"/>
+        <w:numPr>
+          <w:ilvl w:val="1"/>
+          <w:numId w:val="11"/>
+        </w:numPr>
+      </w:pPr>
+      <w:r>
+        <w:t>Quantity</w:t>
+      </w:r>
+    </w:p>
+    <w:p>
+      <w:pPr>
+        <w:pStyle w:val="NormalWeb"/>
+        <w:numPr>
+          <w:ilvl w:val="1"/>
+          <w:numId w:val="11"/>
+        </w:numPr>
+      </w:pPr>
+      <w:r>
+        <w:t>Publisher</w:t>
+      </w:r>
+    </w:p>
+    <w:p>
+      <w:pPr>
+        <w:pStyle w:val="NormalWeb"/>
+        <w:numPr>
+          <w:ilvl w:val="1"/>
+          <w:numId w:val="11"/>
+        </w:numPr>
+      </w:pPr>
+      <w:r>
+        <w:t>Year of Publication</w:t>
+      </w:r>
+    </w:p>
+    <w:p>
+      <w:pPr>
+        <w:pStyle w:val="NormalWeb"/>
+        <w:numPr>
+          <w:ilvl w:val="0"/>
+          <w:numId w:val="11"/>
+        </w:numPr>
+      </w:pPr>
+      <w:r>
+        <w:t>Uses parameterized SQL queries to safely update the selected field in the database.</w:t>
+      </w:r>
+    </w:p>
+    <w:p>
+      <w:pPr>
+        <w:pStyle w:val="NormalWeb"/>
+        <w:numPr>
+          <w:ilvl w:val="0"/>
+          <w:numId w:val="11"/>
+        </w:numPr>
+      </w:pPr>
+      <w:r>
+        <w:t>Repeats the update process as long as the user wants to continue.</w:t>
+      </w:r>
+    </w:p>
+    <w:p>
+      <w:pPr>
+        <w:pStyle w:val="NormalWeb"/>
+        <w:numPr>
+          <w:ilvl w:val="0"/>
+          <w:numId w:val="11"/>
+        </w:numPr>
+      </w:pPr>
+      <w:r>
+        <w:t>Commits the changes to the database after every update.</w:t>
+      </w:r>
+    </w:p>
+    <w:p>
+      <w:pPr>
+        <w:pStyle w:val="NormalWeb"/>
+        <w:numPr>
+          <w:ilvl w:val="0"/>
+          <w:numId w:val="11"/>
+        </w:numPr>
+      </w:pPr>
+      <w:r>
+        <w:t>Handles and displays any errors encountered during the update process.</w:t>
+      </w:r>
+    </w:p>
+    <w:p>
+      <w:r>
+        <w:pict>
+          <v:rect id="_x0000_i1045" style="width:0;height:1.5pt" o:hralign="center" o:hrstd="t" o:hr="t" fillcolor="#a0a0a0" stroked="f"/>
+        </w:pict>
+      </w:r>
+    </w:p>
+    <w:p>
+      <w:pPr>
+        <w:pStyle w:val="Heading3"/>
+      </w:pPr>
+      <w:r>
+        <w:rPr>
+          <w:rFonts w:ascii="Calibri Light" w:hAnsi="Calibri Light" w:cs="Calibri Light"/>
+        </w:rPr>
+        <w:t>🧾</w:t>
+      </w:r>
+      <w:r>
+        <w:t xml:space="preserve"> </w:t>
+      </w:r>
+      <w:r>
+        <w:rPr>
+          <w:rStyle w:val="Strong"/>
+          <w:b w:val="0"/>
+          <w:bCs w:val="0"/>
+        </w:rPr>
+        <w:t>Inputs:</w:t>
+      </w:r>
+    </w:p>
+    <w:p>
+      <w:pPr>
+        <w:pStyle w:val="NormalWeb"/>
+        <w:numPr>
+          <w:ilvl w:val="0"/>
+          <w:numId w:val="12"/>
+        </w:numPr>
+      </w:pPr>
+      <w:r>
+        <w:t>Book title (string)</w:t>
+      </w:r>
+    </w:p>
+    <w:p>
+      <w:pPr>
+        <w:pStyle w:val="NormalWeb"/>
+        <w:numPr>
+          <w:ilvl w:val="0"/>
+          <w:numId w:val="12"/>
+        </w:numPr>
+      </w:pPr>
+      <w:r>
+        <w:t>Book author (string)</w:t>
+      </w:r>
+    </w:p>
+    <w:p>
+      <w:pPr>
+        <w:pStyle w:val="NormalWeb"/>
+        <w:numPr>
+          <w:ilvl w:val="0"/>
+          <w:numId w:val="12"/>
+        </w:numPr>
+      </w:pPr>
+      <w:r>
+        <w:t>User’s choice of field to update (integer 1–6)</w:t>
+      </w:r>
+    </w:p>
+    <w:p>
+      <w:pPr>
+        <w:pStyle w:val="NormalWeb"/>
+        <w:numPr>
+          <w:ilvl w:val="0"/>
+          <w:numId w:val="12"/>
+        </w:numPr>
+      </w:pPr>
+      <w:r>
+        <w:t>New value for the selected field (string or integer)</w:t>
+      </w:r>
+    </w:p>
+    <w:p>
+      <w:r>
+        <w:pict>
+          <v:rect id="_x0000_i1046" style="width:0;height:1.5pt" o:hralign="center" o:hrstd="t" o:hr="t" fillcolor="#a0a0a0" stroked="f"/>
+        </w:pict>
+      </w:r>
+    </w:p>
+    <w:p>
+      <w:pPr>
+        <w:pStyle w:val="Heading3"/>
+      </w:pPr>
+      <w:r>
+        <w:rPr>
+          <w:rFonts w:ascii="Segoe UI Symbol" w:hAnsi="Segoe UI Symbol" w:cs="Segoe UI Symbol"/>
+        </w:rPr>
+        <w:t>📤</w:t>
+      </w:r>
+      <w:r>
+        <w:t xml:space="preserve"> </w:t>
+      </w:r>
+      <w:r>
+        <w:rPr>
+          <w:rStyle w:val="Strong"/>
+          <w:b w:val="0"/>
+          <w:bCs w:val="0"/>
+        </w:rPr>
+        <w:t>Outputs:</w:t>
+      </w:r>
+    </w:p>
+    <w:p>
+      <w:pPr>
+        <w:pStyle w:val="NormalWeb"/>
+        <w:numPr>
+          <w:ilvl w:val="0"/>
+          <w:numId w:val="13"/>
+        </w:numPr>
+      </w:pPr>
+      <w:r>
+        <w:t>Displays confirmation messages when an update is successful.</w:t>
+      </w:r>
+    </w:p>
+    <w:p>
+      <w:pPr>
+        <w:pStyle w:val="NormalWeb"/>
+        <w:numPr>
+          <w:ilvl w:val="0"/>
+          <w:numId w:val="13"/>
+        </w:numPr>
+      </w:pPr>
+      <w:r>
+        <w:t>Displays appropriate error messages if the update fails or if invalid input is given.</w:t>
+      </w:r>
+    </w:p>
+    <w:p>
+      <w:r>
+        <w:pict>
+          <v:rect id="_x0000_i1047" style="width:0;height:1.5pt" o:hralign="center" o:hrstd="t" o:hr="t" fillcolor="#a0a0a0" stroked="f"/>
+        </w:pict>
+      </w:r>
+    </w:p>
+    <w:p>
+      <w:pPr>
+        <w:pStyle w:val="Heading3"/>
+      </w:pPr>
+      <w:r>
+        <w:rPr>
+          <w:rFonts w:ascii="Segoe UI Symbol" w:hAnsi="Segoe UI Symbol" w:cs="Segoe UI Symbol"/>
+        </w:rPr>
+        <w:t>⚙</w:t>
+      </w:r>
+      <w:r>
+        <w:t xml:space="preserve">️ </w:t>
+      </w:r>
+      <w:r>
+        <w:rPr>
+          <w:rStyle w:val="Strong"/>
+          <w:b w:val="0"/>
+          <w:bCs w:val="0"/>
+        </w:rPr>
+        <w:t>Database Involvement:</w:t>
+      </w:r>
+    </w:p>
+    <w:p>
+      <w:pPr>
+        <w:pStyle w:val="NormalWeb"/>
+        <w:numPr>
+          <w:ilvl w:val="0"/>
+          <w:numId w:val="14"/>
+        </w:numPr>
+      </w:pPr>
+      <w:r>
+        <w:t xml:space="preserve">Performs SQL </w:t>
+      </w:r>
+      <w:r>
+        <w:rPr>
+          <w:rStyle w:val="HTMLCode"/>
+        </w:rPr>
+        <w:t>UPDATE</w:t>
+      </w:r>
+      <w:r>
+        <w:t xml:space="preserve"> queries on the </w:t>
+      </w:r>
+      <w:r>
+        <w:rPr>
+          <w:rStyle w:val="HTMLCode"/>
+        </w:rPr>
+        <w:t>books</w:t>
+      </w:r>
+      <w:r>
+        <w:t xml:space="preserve"> table using </w:t>
+      </w:r>
+      <w:r>
+        <w:rPr>
+          <w:rStyle w:val="HTMLCode"/>
+        </w:rPr>
+        <w:t>WHERE LOWER(TRIM(title)) = %s AND LOWER(TRIM(author)) = %s</w:t>
+      </w:r>
+      <w:r>
+        <w:t xml:space="preserve"> to ensure normalization and avoid case/space mismatches.</w:t>
+      </w:r>
+    </w:p>
+    <w:p>
+      <w:r>
+        <w:pict>
+          <v:rect id="_x0000_i1048" style="width:0;height:1.5pt" o:hralign="center" o:hrstd="t" o:hr="t" fillcolor="#a0a0a0" stroked="f"/>
+        </w:pict>
+      </w:r>
+    </w:p>
+    <w:p>
+      <w:pPr>
+        <w:pStyle w:val="Heading3"/>
+      </w:pPr>
+      <w:r>
+        <w:rPr>
+          <w:rFonts w:ascii="Segoe UI Symbol" w:hAnsi="Segoe UI Symbol" w:cs="Segoe UI Symbol"/>
+        </w:rPr>
+        <w:t>💡</w:t>
+      </w:r>
+      <w:r>
+        <w:t xml:space="preserve"> </w:t>
+      </w:r>
+      <w:r>
+        <w:rPr>
+          <w:rStyle w:val="Strong"/>
+          <w:b w:val="0"/>
+          <w:bCs w:val="0"/>
+        </w:rPr>
+        <w:t>Example Flow:</w:t>
+      </w:r>
+    </w:p>
+    <w:p>
+      <w:pPr>
+        <w:pStyle w:val="HTMLPreformatted"/>
+      </w:pPr>
+      <w:r>
+        <w:t>vbnet</w:t>
+      </w:r>
+    </w:p>
+    <w:p>
+      <w:pPr>
+        <w:pStyle w:val="HTMLPreformatted"/>
+      </w:pPr>
+      <w:r>
+        <w:t>CopyEdit</w:t>
+      </w:r>
+    </w:p>
+    <w:p>
+      <w:pPr>
+        <w:pStyle w:val="HTMLPreformatted"/>
+        <w:rPr>
+          <w:rStyle w:val="HTMLCode"/>
+        </w:rPr>
+      </w:pPr>
+      <w:r>
+        <w:rPr>
+          <w:rStyle w:val="HTMLCode"/>
+        </w:rPr>
+        <w:t xml:space="preserve">Enter the book name </w:t>
+      </w:r>
+      <w:r>
+        <w:rPr>
+          <w:rStyle w:val="hljs-builtin"/>
+        </w:rPr>
+        <w:t>or</w:t>
+      </w:r>
+      <w:r>
+        <w:rPr>
+          <w:rStyle w:val="HTMLCode"/>
+        </w:rPr>
+        <w:t xml:space="preserve"> title: deep learning</w:t>
+      </w:r>
+    </w:p>
+    <w:p>
+      <w:pPr>
+        <w:pStyle w:val="HTMLPreformatted"/>
+        <w:rPr>
+          <w:rStyle w:val="HTMLCode"/>
+        </w:rPr>
+      </w:pPr>
+      <w:r>
+        <w:rPr>
+          <w:rStyle w:val="HTMLCode"/>
+        </w:rPr>
+        <w:t>Enter the author: ian goodfellow</w:t>
+      </w:r>
+    </w:p>
+    <w:p>
+      <w:pPr>
+        <w:pStyle w:val="HTMLPreformatted"/>
+        <w:rPr>
+          <w:rStyle w:val="HTMLCode"/>
+        </w:rPr>
+      </w:pPr>
+    </w:p>
+    <w:p>
+      <w:pPr>
+        <w:pStyle w:val="HTMLPreformatted"/>
+        <w:rPr>
+          <w:rStyle w:val="HTMLCode"/>
+        </w:rPr>
+      </w:pPr>
+      <w:r>
+        <w:rPr>
+          <w:rStyle w:val="HTMLCode"/>
+        </w:rPr>
+        <w:t xml:space="preserve">What </w:t>
+      </w:r>
+      <w:r>
+        <w:rPr>
+          <w:rStyle w:val="hljs-keyword"/>
+        </w:rPr>
+        <w:t>do</w:t>
+      </w:r>
+      <w:r>
+        <w:rPr>
+          <w:rStyle w:val="HTMLCode"/>
+        </w:rPr>
+        <w:t xml:space="preserve"> you want </w:t>
+      </w:r>
+      <w:r>
+        <w:rPr>
+          <w:rStyle w:val="hljs-keyword"/>
+        </w:rPr>
+        <w:t>to</w:t>
+      </w:r>
+      <w:r>
+        <w:rPr>
+          <w:rStyle w:val="HTMLCode"/>
+        </w:rPr>
+        <w:t xml:space="preserve"> update?</w:t>
+      </w:r>
+    </w:p>
+    <w:p>
+      <w:pPr>
+        <w:pStyle w:val="HTMLPreformatted"/>
+        <w:rPr>
+          <w:rStyle w:val="HTMLCode"/>
+        </w:rPr>
+      </w:pPr>
+      <w:r>
+        <w:rPr>
+          <w:rStyle w:val="hljs-number"/>
+        </w:rPr>
+        <w:t>1</w:t>
+      </w:r>
+      <w:r>
+        <w:rPr>
+          <w:rStyle w:val="HTMLCode"/>
+        </w:rPr>
+        <w:t>. Book Name</w:t>
+      </w:r>
+    </w:p>
+    <w:p>
+      <w:pPr>
+        <w:pStyle w:val="HTMLPreformatted"/>
+        <w:rPr>
+          <w:rStyle w:val="HTMLCode"/>
+        </w:rPr>
+      </w:pPr>
+      <w:r>
+        <w:rPr>
+          <w:rStyle w:val="hljs-number"/>
+        </w:rPr>
+        <w:t>2</w:t>
+      </w:r>
+      <w:r>
+        <w:rPr>
+          <w:rStyle w:val="HTMLCode"/>
+        </w:rPr>
+        <w:t>. Author Name</w:t>
+      </w:r>
+    </w:p>
+    <w:p>
+      <w:pPr>
+        <w:pStyle w:val="HTMLPreformatted"/>
+        <w:rPr>
+          <w:rStyle w:val="HTMLCode"/>
+        </w:rPr>
+      </w:pPr>
+      <w:r>
+        <w:rPr>
+          <w:rStyle w:val="HTMLCode"/>
+        </w:rPr>
+        <w:t>...</w:t>
+      </w:r>
+    </w:p>
+    <w:p>
+      <w:pPr>
+        <w:pStyle w:val="HTMLPreformatted"/>
+        <w:rPr>
+          <w:rStyle w:val="HTMLCode"/>
+        </w:rPr>
+      </w:pPr>
+    </w:p>
+    <w:p>
+      <w:pPr>
+        <w:pStyle w:val="HTMLPreformatted"/>
+        <w:rPr>
+          <w:rStyle w:val="HTMLCode"/>
+        </w:rPr>
+      </w:pPr>
+      <w:r>
+        <w:rPr>
+          <w:rStyle w:val="HTMLCode"/>
+        </w:rPr>
+        <w:t xml:space="preserve">Enter your choice: </w:t>
+      </w:r>
+      <w:r>
+        <w:rPr>
+          <w:rStyle w:val="hljs-number"/>
+        </w:rPr>
+        <w:t>3</w:t>
+      </w:r>
+    </w:p>
+    <w:p>
+      <w:pPr>
+        <w:pStyle w:val="HTMLPreformatted"/>
+        <w:rPr>
+          <w:rStyle w:val="HTMLCode"/>
+        </w:rPr>
+      </w:pPr>
+      <w:r>
+        <w:rPr>
+          <w:rStyle w:val="HTMLCode"/>
+        </w:rPr>
+        <w:t xml:space="preserve">Enter the </w:t>
+      </w:r>
+      <w:r>
+        <w:rPr>
+          <w:rStyle w:val="hljs-builtin"/>
+        </w:rPr>
+        <w:t>new</w:t>
+      </w:r>
+      <w:r>
+        <w:rPr>
+          <w:rStyle w:val="HTMLCode"/>
+        </w:rPr>
+        <w:t xml:space="preserve"> genre: AI</w:t>
+      </w:r>
+    </w:p>
+    <w:p>
+      <w:pPr>
+        <w:pStyle w:val="HTMLPreformatted"/>
+        <w:rPr>
+          <w:rStyle w:val="HTMLCode"/>
+        </w:rPr>
+      </w:pPr>
+    </w:p>
+    <w:p>
+      <w:pPr>
+        <w:pStyle w:val="HTMLPreformatted"/>
+        <w:rPr>
+          <w:rStyle w:val="HTMLCode"/>
+        </w:rPr>
+      </w:pPr>
+      <w:r>
+        <w:rPr>
+          <w:rStyle w:val="HTMLCode"/>
+        </w:rPr>
+        <w:t>Updated successfully!</w:t>
+      </w:r>
+    </w:p>
+    <w:p>
+      <w:pPr>
+        <w:pStyle w:val="HTMLPreformatted"/>
+        <w:rPr>
+          <w:rStyle w:val="HTMLCode"/>
+        </w:rPr>
+      </w:pPr>
+      <w:r>
+        <w:rPr>
+          <w:rStyle w:val="hljs-keyword"/>
+        </w:rPr>
+        <w:t>Do</w:t>
+      </w:r>
+      <w:r>
+        <w:rPr>
+          <w:rStyle w:val="HTMLCode"/>
+        </w:rPr>
+        <w:t xml:space="preserve"> you want </w:t>
+      </w:r>
+      <w:r>
+        <w:rPr>
+          <w:rStyle w:val="hljs-keyword"/>
+        </w:rPr>
+        <w:t>to</w:t>
+      </w:r>
+      <w:r>
+        <w:rPr>
+          <w:rStyle w:val="HTMLCode"/>
+        </w:rPr>
+        <w:t xml:space="preserve"> update more? (Type Y </w:t>
+      </w:r>
+      <w:r>
+        <w:rPr>
+          <w:rStyle w:val="hljs-builtin"/>
+        </w:rPr>
+        <w:t>or</w:t>
+      </w:r>
+      <w:r>
+        <w:rPr>
+          <w:rStyle w:val="HTMLCode"/>
+        </w:rPr>
+        <w:t xml:space="preserve"> y </w:t>
+      </w:r>
+      <w:r>
+        <w:rPr>
+          <w:rStyle w:val="hljs-keyword"/>
+        </w:rPr>
+        <w:t>for</w:t>
+      </w:r>
+      <w:r>
+        <w:rPr>
+          <w:rStyle w:val="HTMLCode"/>
+        </w:rPr>
+        <w:t xml:space="preserve"> yes): y</w:t>
+      </w:r>
+    </w:p>
+    <w:p>
+      <w:pPr>
+        <w:pStyle w:val="HTMLPreformatted"/>
+        <w:rPr>
+          <w:rStyle w:val="HTMLCode"/>
+        </w:rPr>
+      </w:pPr>
+      <w:r>
+        <w:rPr>
+          <w:rStyle w:val="HTMLCode"/>
+        </w:rPr>
+        <w:t>...</w:t>
+      </w:r>
+    </w:p>
+    <w:p>
+      <w:r>
+        <w:lastRenderedPageBreak/>
+        <w:pict>
+          <v:rect id="_x0000_i1049" style="width:0;height:1.5pt" o:hralign="center" o:hrstd="t" o:hr="t" fillcolor="#a0a0a0" stroked="f"/>
+        </w:pict>
+      </w:r>
+    </w:p>
+    <w:p>
+      <w:pPr>
+        <w:pStyle w:val="Heading3"/>
+      </w:pPr>
+      <w:r>
+        <w:rPr>
+          <w:rFonts w:ascii="Segoe UI Symbol" w:hAnsi="Segoe UI Symbol" w:cs="Segoe UI Symbol"/>
+        </w:rPr>
+        <w:t>⚠</w:t>
+      </w:r>
+      <w:r>
+        <w:t xml:space="preserve">️ </w:t>
+      </w:r>
+      <w:r>
+        <w:rPr>
+          <w:rStyle w:val="Strong"/>
+          <w:b w:val="0"/>
+          <w:bCs w:val="0"/>
+        </w:rPr>
+        <w:t>Challenges Faced:</w:t>
+      </w:r>
+    </w:p>
+    <w:p>
+      <w:pPr>
+        <w:pStyle w:val="NormalWeb"/>
+        <w:numPr>
+          <w:ilvl w:val="0"/>
+          <w:numId w:val="15"/>
+        </w:numPr>
+      </w:pPr>
+      <w:r>
+        <w:rPr>
+          <w:rStyle w:val="Strong"/>
+        </w:rPr>
+        <w:t>Case Sensitivity in Matching:</w:t>
+      </w:r>
+    </w:p>
+    <w:p>
+      <w:pPr>
+        <w:pStyle w:val="NormalWeb"/>
+        <w:numPr>
+          <w:ilvl w:val="1"/>
+          <w:numId w:val="15"/>
+        </w:numPr>
+      </w:pPr>
+      <w:r>
+        <w:t>Initially, direct string matching caused issues when users entered variations in case or extra spaces.</w:t>
+      </w:r>
+    </w:p>
+    <w:p>
+      <w:pPr>
+        <w:pStyle w:val="NormalWeb"/>
+        <w:numPr>
+          <w:ilvl w:val="1"/>
+          <w:numId w:val="15"/>
+        </w:numPr>
+      </w:pPr>
+      <w:r>
+        <w:t xml:space="preserve">Solution: Normalized both input and database fields using </w:t>
+      </w:r>
+      <w:r>
+        <w:rPr>
+          <w:rStyle w:val="HTMLCode"/>
+        </w:rPr>
+        <w:t>LOWER(TRIM(...))</w:t>
+      </w:r>
+      <w:r>
+        <w:t>.</w:t>
+      </w:r>
+    </w:p>
+    <w:p>
+      <w:pPr>
+        <w:pStyle w:val="NormalWeb"/>
+        <w:numPr>
+          <w:ilvl w:val="0"/>
+          <w:numId w:val="15"/>
+        </w:numPr>
+      </w:pPr>
+      <w:r>
+        <w:rPr>
+          <w:rStyle w:val="Strong"/>
+        </w:rPr>
+        <w:t>Unique Book Identification:</w:t>
+      </w:r>
+    </w:p>
+    <w:p>
+      <w:pPr>
+        <w:pStyle w:val="NormalWeb"/>
+        <w:numPr>
+          <w:ilvl w:val="1"/>
+          <w:numId w:val="15"/>
+        </w:numPr>
+      </w:pPr>
+      <w:r>
+        <w:t>Books with the same title but different authors or editions made identification tricky.</w:t>
+      </w:r>
+    </w:p>
+    <w:p>
+      <w:pPr>
+        <w:pStyle w:val="NormalWeb"/>
+        <w:numPr>
+          <w:ilvl w:val="1"/>
+          <w:numId w:val="15"/>
+        </w:numPr>
+      </w:pPr>
+      <w:r>
+        <w:t xml:space="preserve">Solution: Used both </w:t>
+      </w:r>
+      <w:r>
+        <w:rPr>
+          <w:rStyle w:val="HTMLCode"/>
+        </w:rPr>
+        <w:t>title</w:t>
+      </w:r>
+      <w:r>
+        <w:t xml:space="preserve"> and </w:t>
+      </w:r>
+      <w:r>
+        <w:rPr>
+          <w:rStyle w:val="HTMLCode"/>
+        </w:rPr>
+        <w:t>author</w:t>
+      </w:r>
+      <w:r>
+        <w:t xml:space="preserve"> as a composite condition to uniquely identify the book.</w:t>
+      </w:r>
+    </w:p>
+    <w:p>
+      <w:pPr>
+        <w:pStyle w:val="NormalWeb"/>
+        <w:numPr>
+          <w:ilvl w:val="0"/>
+          <w:numId w:val="15"/>
+        </w:numPr>
+      </w:pPr>
+      <w:r>
+        <w:rPr>
+          <w:rStyle w:val="Strong"/>
+        </w:rPr>
+        <w:t>Data Type Handling:</w:t>
+      </w:r>
+    </w:p>
+    <w:p>
+      <w:pPr>
+        <w:pStyle w:val="NormalWeb"/>
+        <w:numPr>
+          <w:ilvl w:val="1"/>
+          <w:numId w:val="15"/>
+        </w:numPr>
+      </w:pPr>
+      <w:r>
+        <w:t>Quantity and year fields required validation as integers.</w:t>
+      </w:r>
+    </w:p>
+    <w:p>
+      <w:pPr>
+        <w:pStyle w:val="NormalWeb"/>
+        <w:numPr>
+          <w:ilvl w:val="1"/>
+          <w:numId w:val="15"/>
+        </w:numPr>
+      </w:pPr>
+      <w:r>
+        <w:t>Solution: Explicit type casting and validation were added.</w:t>
+      </w:r>
+    </w:p>
+    <w:p>
+      <w:pPr>
+        <w:pStyle w:val="NormalWeb"/>
+        <w:numPr>
+          <w:ilvl w:val="0"/>
+          <w:numId w:val="15"/>
+        </w:numPr>
+      </w:pPr>
+      <w:r>
+        <w:rPr>
+          <w:rStyle w:val="Strong"/>
+        </w:rPr>
+        <w:t>Multiple Field Updates in One Session:</w:t>
+      </w:r>
+    </w:p>
+    <w:p>
+      <w:pPr>
+        <w:pStyle w:val="NormalWeb"/>
+        <w:numPr>
+          <w:ilvl w:val="1"/>
+          <w:numId w:val="15"/>
+        </w:numPr>
+      </w:pPr>
+      <w:r>
+        <w:t>Required looping the update menu until the user opted out.</w:t>
+      </w:r>
+    </w:p>
+    <w:p>
+      <w:pPr>
+        <w:pStyle w:val="NormalWeb"/>
+        <w:numPr>
+          <w:ilvl w:val="1"/>
+          <w:numId w:val="15"/>
+        </w:numPr>
+      </w:pPr>
+      <w:r>
+        <w:t>Solution: Wrapped the update block in a while-loop with a confirmation prompt.</w:t>
+      </w:r>
+    </w:p>
+    <w:p>
+      <w:pPr>
+        <w:pStyle w:val="NormalWeb"/>
+        <w:numPr>
+          <w:ilvl w:val="0"/>
+          <w:numId w:val="15"/>
+        </w:numPr>
+      </w:pPr>
+      <w:r>
+        <w:rPr>
+          <w:rStyle w:val="Strong"/>
+        </w:rPr>
+        <w:t>Error Handling:</w:t>
+      </w:r>
+    </w:p>
+    <w:p>
+      <w:pPr>
+        <w:pStyle w:val="NormalWeb"/>
+        <w:numPr>
+          <w:ilvl w:val="1"/>
+          <w:numId w:val="15"/>
+        </w:numPr>
+      </w:pPr>
+      <w:r>
+        <w:t>Any database failure could cause data corruption.</w:t>
+      </w:r>
+    </w:p>
+    <w:p>
+      <w:pPr>
+        <w:pStyle w:val="NormalWeb"/>
+        <w:numPr>
+          <w:ilvl w:val="1"/>
+          <w:numId w:val="15"/>
+        </w:numPr>
+      </w:pPr>
+      <w:r>
+        <w:t>Solution: Wrapped critical parts in a try-except block with rollback on exception.</w:t>
+      </w:r>
+    </w:p>
+    <w:p>
+      <w:r>
+        <w:pict>
+          <v:rect id="_x0000_i1050" style="width:0;height:1.5pt" o:hralign="center" o:hrstd="t" o:hr="t" fillcolor="#a0a0a0" stroked="f"/>
+        </w:pict>
+      </w:r>
+    </w:p>
+    <w:p>
+      <w:pPr>
+        <w:pStyle w:val="Heading3"/>
+      </w:pPr>
+      <w:r>
+        <w:rPr>
+          <w:rFonts w:ascii="Segoe UI Symbol" w:hAnsi="Segoe UI Symbol" w:cs="Segoe UI Symbol"/>
+        </w:rPr>
+        <w:t>✅</w:t>
+      </w:r>
+      <w:r>
+        <w:t xml:space="preserve"> </w:t>
+      </w:r>
+      <w:r>
+        <w:rPr>
+          <w:rStyle w:val="Strong"/>
+          <w:b w:val="0"/>
+          <w:bCs w:val="0"/>
+        </w:rPr>
+        <w:t>Improvements Possible:</w:t>
+      </w:r>
+    </w:p>
+    <w:p>
+      <w:pPr>
+        <w:pStyle w:val="NormalWeb"/>
+        <w:numPr>
+          <w:ilvl w:val="0"/>
+          <w:numId w:val="16"/>
+        </w:numPr>
+      </w:pPr>
+      <w:r>
+        <w:t>Add a search confirmation message if the book does not exist before allowing updates.</w:t>
+      </w:r>
+    </w:p>
+    <w:p>
+      <w:pPr>
+        <w:pStyle w:val="NormalWeb"/>
+        <w:numPr>
+          <w:ilvl w:val="0"/>
+          <w:numId w:val="16"/>
+        </w:numPr>
+      </w:pPr>
+      <w:r>
+        <w:t>Add validation for the year (e.g., not allowing future years).</w:t>
+      </w:r>
+    </w:p>
+    <w:p>
+      <w:pPr>
+        <w:pStyle w:val="NormalWeb"/>
+        <w:numPr>
+          <w:ilvl w:val="0"/>
+          <w:numId w:val="16"/>
+        </w:numPr>
+      </w:pPr>
+      <w:r>
+        <w:t>Convert this into a menu-driven module for modular use within a larger library management system.</w:t>
       </w:r>
     </w:p>
     <w:p>
@@ -4659,6 +5549,155 @@
 <file path=word/numbering.xml><?xml version="1.0" encoding="utf-8"?>
 <w:numbering xmlns:wpc="http://schemas.microsoft.com/office/word/2010/wordprocessingCanvas" xmlns:cx="http://schemas.microsoft.com/office/drawing/2014/chartex" xmlns:mc="http://schemas.openxmlformats.org/markup-compatibility/2006" xmlns:o="urn:schemas-microsoft-com:office:office" xmlns:r="http://schemas.openxmlformats.org/officeDocument/2006/relationships" xmlns:m="http://schemas.openxmlformats.org/officeDocument/2006/math" xmlns:v="urn:schemas-microsoft-com:vml" xmlns:wp14="http://schemas.microsoft.com/office/word/2010/wordprocessingDrawing" xmlns:wp="http://schemas.openxmlformats.org/drawingml/2006/wordprocessingDrawing" xmlns:w10="urn:schemas-microsoft-com:office:word" xmlns:w="http://schemas.openxmlformats.org/wordprocessingml/2006/main" xmlns:w14="http://schemas.microsoft.com/office/word/2010/wordml" xmlns:w15="http://schemas.microsoft.com/office/word/2012/wordml" xmlns:w16se="http://schemas.microsoft.com/office/word/2015/wordml/symex" xmlns:wpg="http://schemas.microsoft.com/office/word/2010/wordprocessingGroup" xmlns:wpi="http://schemas.microsoft.com/office/word/2010/wordprocessingInk" xmlns:wne="http://schemas.microsoft.com/office/word/2006/wordml" xmlns:wps="http://schemas.microsoft.com/office/word/2010/wordprocessingShape" mc:Ignorable="w14 w15 w16se wp14">
   <w:abstractNum w:abstractNumId="0" w15:restartNumberingAfterBreak="0">
+    <w:nsid w:val="06D679B3"/>
+    <w:multiLevelType w:val="multilevel"/>
+    <w:tmpl w:val="503C6504"/>
+    <w:lvl w:ilvl="0">
+      <w:start w:val="1"/>
+      <w:numFmt w:val="bullet"/>
+      <w:lvlText w:val=""/>
+      <w:lvlJc w:val="left"/>
+      <w:pPr>
+        <w:tabs>
+          <w:tab w:val="num" w:pos="720"/>
+        </w:tabs>
+        <w:ind w:left="720" w:hanging="360"/>
+      </w:pPr>
+      <w:rPr>
+        <w:rFonts w:ascii="Symbol" w:hAnsi="Symbol" w:hint="default"/>
+        <w:sz w:val="20"/>
+      </w:rPr>
+    </w:lvl>
+    <w:lvl w:ilvl="1" w:tentative="1">
+      <w:start w:val="1"/>
+      <w:numFmt w:val="bullet"/>
+      <w:lvlText w:val="o"/>
+      <w:lvlJc w:val="left"/>
+      <w:pPr>
+        <w:tabs>
+          <w:tab w:val="num" w:pos="1440"/>
+        </w:tabs>
+        <w:ind w:left="1440" w:hanging="360"/>
+      </w:pPr>
+      <w:rPr>
+        <w:rFonts w:ascii="Courier New" w:hAnsi="Courier New" w:hint="default"/>
+        <w:sz w:val="20"/>
+      </w:rPr>
+    </w:lvl>
+    <w:lvl w:ilvl="2" w:tentative="1">
+      <w:start w:val="1"/>
+      <w:numFmt w:val="bullet"/>
+      <w:lvlText w:val=""/>
+      <w:lvlJc w:val="left"/>
+      <w:pPr>
+        <w:tabs>
+          <w:tab w:val="num" w:pos="2160"/>
+        </w:tabs>
+        <w:ind w:left="2160" w:hanging="360"/>
+      </w:pPr>
+      <w:rPr>
+        <w:rFonts w:ascii="Wingdings" w:hAnsi="Wingdings" w:hint="default"/>
+        <w:sz w:val="20"/>
+      </w:rPr>
+    </w:lvl>
+    <w:lvl w:ilvl="3" w:tentative="1">
+      <w:start w:val="1"/>
+      <w:numFmt w:val="bullet"/>
+      <w:lvlText w:val=""/>
+      <w:lvlJc w:val="left"/>
+      <w:pPr>
+        <w:tabs>
+          <w:tab w:val="num" w:pos="2880"/>
+        </w:tabs>
+        <w:ind w:left="2880" w:hanging="360"/>
+      </w:pPr>
+      <w:rPr>
+        <w:rFonts w:ascii="Wingdings" w:hAnsi="Wingdings" w:hint="default"/>
+        <w:sz w:val="20"/>
+      </w:rPr>
+    </w:lvl>
+    <w:lvl w:ilvl="4" w:tentative="1">
+      <w:start w:val="1"/>
+      <w:numFmt w:val="bullet"/>
+      <w:lvlText w:val=""/>
+      <w:lvlJc w:val="left"/>
+      <w:pPr>
+        <w:tabs>
+          <w:tab w:val="num" w:pos="3600"/>
+        </w:tabs>
+        <w:ind w:left="3600" w:hanging="360"/>
+      </w:pPr>
+      <w:rPr>
+        <w:rFonts w:ascii="Wingdings" w:hAnsi="Wingdings" w:hint="default"/>
+        <w:sz w:val="20"/>
+      </w:rPr>
+    </w:lvl>
+    <w:lvl w:ilvl="5" w:tentative="1">
+      <w:start w:val="1"/>
+      <w:numFmt w:val="bullet"/>
+      <w:lvlText w:val=""/>
+      <w:lvlJc w:val="left"/>
+      <w:pPr>
+        <w:tabs>
+          <w:tab w:val="num" w:pos="4320"/>
+        </w:tabs>
+        <w:ind w:left="4320" w:hanging="360"/>
+      </w:pPr>
+      <w:rPr>
+        <w:rFonts w:ascii="Wingdings" w:hAnsi="Wingdings" w:hint="default"/>
+        <w:sz w:val="20"/>
+      </w:rPr>
+    </w:lvl>
+    <w:lvl w:ilvl="6" w:tentative="1">
+      <w:start w:val="1"/>
+      <w:numFmt w:val="bullet"/>
+      <w:lvlText w:val=""/>
+      <w:lvlJc w:val="left"/>
+      <w:pPr>
+        <w:tabs>
+          <w:tab w:val="num" w:pos="5040"/>
+        </w:tabs>
+        <w:ind w:left="5040" w:hanging="360"/>
+      </w:pPr>
+      <w:rPr>
+        <w:rFonts w:ascii="Wingdings" w:hAnsi="Wingdings" w:hint="default"/>
+        <w:sz w:val="20"/>
+      </w:rPr>
+    </w:lvl>
+    <w:lvl w:ilvl="7" w:tentative="1">
+      <w:start w:val="1"/>
+      <w:numFmt w:val="bullet"/>
+      <w:lvlText w:val=""/>
+      <w:lvlJc w:val="left"/>
+      <w:pPr>
+        <w:tabs>
+          <w:tab w:val="num" w:pos="5760"/>
+        </w:tabs>
+        <w:ind w:left="5760" w:hanging="360"/>
+      </w:pPr>
+      <w:rPr>
+        <w:rFonts w:ascii="Wingdings" w:hAnsi="Wingdings" w:hint="default"/>
+        <w:sz w:val="20"/>
+      </w:rPr>
+    </w:lvl>
+    <w:lvl w:ilvl="8" w:tentative="1">
+      <w:start w:val="1"/>
+      <w:numFmt w:val="bullet"/>
+      <w:lvlText w:val=""/>
+      <w:lvlJc w:val="left"/>
+      <w:pPr>
+        <w:tabs>
+          <w:tab w:val="num" w:pos="6480"/>
+        </w:tabs>
+        <w:ind w:left="6480" w:hanging="360"/>
+      </w:pPr>
+      <w:rPr>
+        <w:rFonts w:ascii="Wingdings" w:hAnsi="Wingdings" w:hint="default"/>
+        <w:sz w:val="20"/>
+      </w:rPr>
+    </w:lvl>
+  </w:abstractNum>
+  <w:abstractNum w:abstractNumId="1" w15:restartNumberingAfterBreak="0">
     <w:nsid w:val="1A8C129A"/>
     <w:multiLevelType w:val="hybridMultilevel"/>
     <w:tmpl w:val="0380C550"/>
@@ -4747,7 +5786,7 @@
       </w:pPr>
     </w:lvl>
   </w:abstractNum>
-  <w:abstractNum w:abstractNumId="1" w15:restartNumberingAfterBreak="0">
+  <w:abstractNum w:abstractNumId="2" w15:restartNumberingAfterBreak="0">
     <w:nsid w:val="206A3C18"/>
     <w:multiLevelType w:val="multilevel"/>
     <w:tmpl w:val="628AC3B0"/>
@@ -4896,7 +5935,7 @@
       </w:rPr>
     </w:lvl>
   </w:abstractNum>
-  <w:abstractNum w:abstractNumId="2" w15:restartNumberingAfterBreak="0">
+  <w:abstractNum w:abstractNumId="3" w15:restartNumberingAfterBreak="0">
     <w:nsid w:val="2839498A"/>
     <w:multiLevelType w:val="multilevel"/>
     <w:tmpl w:val="D08C2390"/>
@@ -5045,7 +6084,7 @@
       </w:rPr>
     </w:lvl>
   </w:abstractNum>
-  <w:abstractNum w:abstractNumId="3" w15:restartNumberingAfterBreak="0">
+  <w:abstractNum w:abstractNumId="4" w15:restartNumberingAfterBreak="0">
     <w:nsid w:val="2DDE6760"/>
     <w:multiLevelType w:val="multilevel"/>
     <w:tmpl w:val="47A29822"/>
@@ -5194,7 +6233,7 @@
       </w:rPr>
     </w:lvl>
   </w:abstractNum>
-  <w:abstractNum w:abstractNumId="4" w15:restartNumberingAfterBreak="0">
+  <w:abstractNum w:abstractNumId="5" w15:restartNumberingAfterBreak="0">
     <w:nsid w:val="42476239"/>
     <w:multiLevelType w:val="multilevel"/>
     <w:tmpl w:val="D9007514"/>
@@ -5343,7 +6382,7 @@
       </w:rPr>
     </w:lvl>
   </w:abstractNum>
-  <w:abstractNum w:abstractNumId="5" w15:restartNumberingAfterBreak="0">
+  <w:abstractNum w:abstractNumId="6" w15:restartNumberingAfterBreak="0">
     <w:nsid w:val="4B6931A2"/>
     <w:multiLevelType w:val="multilevel"/>
     <w:tmpl w:val="A4B08A18"/>
@@ -5492,7 +6531,7 @@
       </w:rPr>
     </w:lvl>
   </w:abstractNum>
-  <w:abstractNum w:abstractNumId="6" w15:restartNumberingAfterBreak="0">
+  <w:abstractNum w:abstractNumId="7" w15:restartNumberingAfterBreak="0">
     <w:nsid w:val="5C684A48"/>
     <w:multiLevelType w:val="multilevel"/>
     <w:tmpl w:val="BF76C8C4"/>
@@ -5605,7 +6644,7 @@
       </w:pPr>
     </w:lvl>
   </w:abstractNum>
-  <w:abstractNum w:abstractNumId="7" w15:restartNumberingAfterBreak="0">
+  <w:abstractNum w:abstractNumId="8" w15:restartNumberingAfterBreak="0">
     <w:nsid w:val="62E24DC4"/>
     <w:multiLevelType w:val="multilevel"/>
     <w:tmpl w:val="2CF63CFA"/>
@@ -5722,7 +6761,454 @@
       </w:pPr>
     </w:lvl>
   </w:abstractNum>
-  <w:abstractNum w:abstractNumId="8" w15:restartNumberingAfterBreak="0">
+  <w:abstractNum w:abstractNumId="9" w15:restartNumberingAfterBreak="0">
+    <w:nsid w:val="65B409C1"/>
+    <w:multiLevelType w:val="multilevel"/>
+    <w:tmpl w:val="E1EEEA5A"/>
+    <w:lvl w:ilvl="0">
+      <w:start w:val="1"/>
+      <w:numFmt w:val="bullet"/>
+      <w:lvlText w:val=""/>
+      <w:lvlJc w:val="left"/>
+      <w:pPr>
+        <w:tabs>
+          <w:tab w:val="num" w:pos="720"/>
+        </w:tabs>
+        <w:ind w:left="720" w:hanging="360"/>
+      </w:pPr>
+      <w:rPr>
+        <w:rFonts w:ascii="Symbol" w:hAnsi="Symbol" w:hint="default"/>
+        <w:sz w:val="20"/>
+      </w:rPr>
+    </w:lvl>
+    <w:lvl w:ilvl="1" w:tentative="1">
+      <w:start w:val="1"/>
+      <w:numFmt w:val="bullet"/>
+      <w:lvlText w:val="o"/>
+      <w:lvlJc w:val="left"/>
+      <w:pPr>
+        <w:tabs>
+          <w:tab w:val="num" w:pos="1440"/>
+        </w:tabs>
+        <w:ind w:left="1440" w:hanging="360"/>
+      </w:pPr>
+      <w:rPr>
+        <w:rFonts w:ascii="Courier New" w:hAnsi="Courier New" w:hint="default"/>
+        <w:sz w:val="20"/>
+      </w:rPr>
+    </w:lvl>
+    <w:lvl w:ilvl="2" w:tentative="1">
+      <w:start w:val="1"/>
+      <w:numFmt w:val="bullet"/>
+      <w:lvlText w:val=""/>
+      <w:lvlJc w:val="left"/>
+      <w:pPr>
+        <w:tabs>
+          <w:tab w:val="num" w:pos="2160"/>
+        </w:tabs>
+        <w:ind w:left="2160" w:hanging="360"/>
+      </w:pPr>
+      <w:rPr>
+        <w:rFonts w:ascii="Wingdings" w:hAnsi="Wingdings" w:hint="default"/>
+        <w:sz w:val="20"/>
+      </w:rPr>
+    </w:lvl>
+    <w:lvl w:ilvl="3" w:tentative="1">
+      <w:start w:val="1"/>
+      <w:numFmt w:val="bullet"/>
+      <w:lvlText w:val=""/>
+      <w:lvlJc w:val="left"/>
+      <w:pPr>
+        <w:tabs>
+          <w:tab w:val="num" w:pos="2880"/>
+        </w:tabs>
+        <w:ind w:left="2880" w:hanging="360"/>
+      </w:pPr>
+      <w:rPr>
+        <w:rFonts w:ascii="Wingdings" w:hAnsi="Wingdings" w:hint="default"/>
+        <w:sz w:val="20"/>
+      </w:rPr>
+    </w:lvl>
+    <w:lvl w:ilvl="4" w:tentative="1">
+      <w:start w:val="1"/>
+      <w:numFmt w:val="bullet"/>
+      <w:lvlText w:val=""/>
+      <w:lvlJc w:val="left"/>
+      <w:pPr>
+        <w:tabs>
+          <w:tab w:val="num" w:pos="3600"/>
+        </w:tabs>
+        <w:ind w:left="3600" w:hanging="360"/>
+      </w:pPr>
+      <w:rPr>
+        <w:rFonts w:ascii="Wingdings" w:hAnsi="Wingdings" w:hint="default"/>
+        <w:sz w:val="20"/>
+      </w:rPr>
+    </w:lvl>
+    <w:lvl w:ilvl="5" w:tentative="1">
+      <w:start w:val="1"/>
+      <w:numFmt w:val="bullet"/>
+      <w:lvlText w:val=""/>
+      <w:lvlJc w:val="left"/>
+      <w:pPr>
+        <w:tabs>
+          <w:tab w:val="num" w:pos="4320"/>
+        </w:tabs>
+        <w:ind w:left="4320" w:hanging="360"/>
+      </w:pPr>
+      <w:rPr>
+        <w:rFonts w:ascii="Wingdings" w:hAnsi="Wingdings" w:hint="default"/>
+        <w:sz w:val="20"/>
+      </w:rPr>
+    </w:lvl>
+    <w:lvl w:ilvl="6" w:tentative="1">
+      <w:start w:val="1"/>
+      <w:numFmt w:val="bullet"/>
+      <w:lvlText w:val=""/>
+      <w:lvlJc w:val="left"/>
+      <w:pPr>
+        <w:tabs>
+          <w:tab w:val="num" w:pos="5040"/>
+        </w:tabs>
+        <w:ind w:left="5040" w:hanging="360"/>
+      </w:pPr>
+      <w:rPr>
+        <w:rFonts w:ascii="Wingdings" w:hAnsi="Wingdings" w:hint="default"/>
+        <w:sz w:val="20"/>
+      </w:rPr>
+    </w:lvl>
+    <w:lvl w:ilvl="7" w:tentative="1">
+      <w:start w:val="1"/>
+      <w:numFmt w:val="bullet"/>
+      <w:lvlText w:val=""/>
+      <w:lvlJc w:val="left"/>
+      <w:pPr>
+        <w:tabs>
+          <w:tab w:val="num" w:pos="5760"/>
+        </w:tabs>
+        <w:ind w:left="5760" w:hanging="360"/>
+      </w:pPr>
+      <w:rPr>
+        <w:rFonts w:ascii="Wingdings" w:hAnsi="Wingdings" w:hint="default"/>
+        <w:sz w:val="20"/>
+      </w:rPr>
+    </w:lvl>
+    <w:lvl w:ilvl="8" w:tentative="1">
+      <w:start w:val="1"/>
+      <w:numFmt w:val="bullet"/>
+      <w:lvlText w:val=""/>
+      <w:lvlJc w:val="left"/>
+      <w:pPr>
+        <w:tabs>
+          <w:tab w:val="num" w:pos="6480"/>
+        </w:tabs>
+        <w:ind w:left="6480" w:hanging="360"/>
+      </w:pPr>
+      <w:rPr>
+        <w:rFonts w:ascii="Wingdings" w:hAnsi="Wingdings" w:hint="default"/>
+        <w:sz w:val="20"/>
+      </w:rPr>
+    </w:lvl>
+  </w:abstractNum>
+  <w:abstractNum w:abstractNumId="10" w15:restartNumberingAfterBreak="0">
+    <w:nsid w:val="66C96FC5"/>
+    <w:multiLevelType w:val="multilevel"/>
+    <w:tmpl w:val="6526F806"/>
+    <w:lvl w:ilvl="0">
+      <w:start w:val="1"/>
+      <w:numFmt w:val="bullet"/>
+      <w:lvlText w:val=""/>
+      <w:lvlJc w:val="left"/>
+      <w:pPr>
+        <w:tabs>
+          <w:tab w:val="num" w:pos="720"/>
+        </w:tabs>
+        <w:ind w:left="720" w:hanging="360"/>
+      </w:pPr>
+      <w:rPr>
+        <w:rFonts w:ascii="Symbol" w:hAnsi="Symbol" w:hint="default"/>
+        <w:sz w:val="20"/>
+      </w:rPr>
+    </w:lvl>
+    <w:lvl w:ilvl="1" w:tentative="1">
+      <w:start w:val="1"/>
+      <w:numFmt w:val="bullet"/>
+      <w:lvlText w:val="o"/>
+      <w:lvlJc w:val="left"/>
+      <w:pPr>
+        <w:tabs>
+          <w:tab w:val="num" w:pos="1440"/>
+        </w:tabs>
+        <w:ind w:left="1440" w:hanging="360"/>
+      </w:pPr>
+      <w:rPr>
+        <w:rFonts w:ascii="Courier New" w:hAnsi="Courier New" w:hint="default"/>
+        <w:sz w:val="20"/>
+      </w:rPr>
+    </w:lvl>
+    <w:lvl w:ilvl="2" w:tentative="1">
+      <w:start w:val="1"/>
+      <w:numFmt w:val="bullet"/>
+      <w:lvlText w:val=""/>
+      <w:lvlJc w:val="left"/>
+      <w:pPr>
+        <w:tabs>
+          <w:tab w:val="num" w:pos="2160"/>
+        </w:tabs>
+        <w:ind w:left="2160" w:hanging="360"/>
+      </w:pPr>
+      <w:rPr>
+        <w:rFonts w:ascii="Wingdings" w:hAnsi="Wingdings" w:hint="default"/>
+        <w:sz w:val="20"/>
+      </w:rPr>
+    </w:lvl>
+    <w:lvl w:ilvl="3" w:tentative="1">
+      <w:start w:val="1"/>
+      <w:numFmt w:val="bullet"/>
+      <w:lvlText w:val=""/>
+      <w:lvlJc w:val="left"/>
+      <w:pPr>
+        <w:tabs>
+          <w:tab w:val="num" w:pos="2880"/>
+        </w:tabs>
+        <w:ind w:left="2880" w:hanging="360"/>
+      </w:pPr>
+      <w:rPr>
+        <w:rFonts w:ascii="Wingdings" w:hAnsi="Wingdings" w:hint="default"/>
+        <w:sz w:val="20"/>
+      </w:rPr>
+    </w:lvl>
+    <w:lvl w:ilvl="4" w:tentative="1">
+      <w:start w:val="1"/>
+      <w:numFmt w:val="bullet"/>
+      <w:lvlText w:val=""/>
+      <w:lvlJc w:val="left"/>
+      <w:pPr>
+        <w:tabs>
+          <w:tab w:val="num" w:pos="3600"/>
+        </w:tabs>
+        <w:ind w:left="3600" w:hanging="360"/>
+      </w:pPr>
+      <w:rPr>
+        <w:rFonts w:ascii="Wingdings" w:hAnsi="Wingdings" w:hint="default"/>
+        <w:sz w:val="20"/>
+      </w:rPr>
+    </w:lvl>
+    <w:lvl w:ilvl="5" w:tentative="1">
+      <w:start w:val="1"/>
+      <w:numFmt w:val="bullet"/>
+      <w:lvlText w:val=""/>
+      <w:lvlJc w:val="left"/>
+      <w:pPr>
+        <w:tabs>
+          <w:tab w:val="num" w:pos="4320"/>
+        </w:tabs>
+        <w:ind w:left="4320" w:hanging="360"/>
+      </w:pPr>
+      <w:rPr>
+        <w:rFonts w:ascii="Wingdings" w:hAnsi="Wingdings" w:hint="default"/>
+        <w:sz w:val="20"/>
+      </w:rPr>
+    </w:lvl>
+    <w:lvl w:ilvl="6" w:tentative="1">
+      <w:start w:val="1"/>
+      <w:numFmt w:val="bullet"/>
+      <w:lvlText w:val=""/>
+      <w:lvlJc w:val="left"/>
+      <w:pPr>
+        <w:tabs>
+          <w:tab w:val="num" w:pos="5040"/>
+        </w:tabs>
+        <w:ind w:left="5040" w:hanging="360"/>
+      </w:pPr>
+      <w:rPr>
+        <w:rFonts w:ascii="Wingdings" w:hAnsi="Wingdings" w:hint="default"/>
+        <w:sz w:val="20"/>
+      </w:rPr>
+    </w:lvl>
+    <w:lvl w:ilvl="7" w:tentative="1">
+      <w:start w:val="1"/>
+      <w:numFmt w:val="bullet"/>
+      <w:lvlText w:val=""/>
+      <w:lvlJc w:val="left"/>
+      <w:pPr>
+        <w:tabs>
+          <w:tab w:val="num" w:pos="5760"/>
+        </w:tabs>
+        <w:ind w:left="5760" w:hanging="360"/>
+      </w:pPr>
+      <w:rPr>
+        <w:rFonts w:ascii="Wingdings" w:hAnsi="Wingdings" w:hint="default"/>
+        <w:sz w:val="20"/>
+      </w:rPr>
+    </w:lvl>
+    <w:lvl w:ilvl="8" w:tentative="1">
+      <w:start w:val="1"/>
+      <w:numFmt w:val="bullet"/>
+      <w:lvlText w:val=""/>
+      <w:lvlJc w:val="left"/>
+      <w:pPr>
+        <w:tabs>
+          <w:tab w:val="num" w:pos="6480"/>
+        </w:tabs>
+        <w:ind w:left="6480" w:hanging="360"/>
+      </w:pPr>
+      <w:rPr>
+        <w:rFonts w:ascii="Wingdings" w:hAnsi="Wingdings" w:hint="default"/>
+        <w:sz w:val="20"/>
+      </w:rPr>
+    </w:lvl>
+  </w:abstractNum>
+  <w:abstractNum w:abstractNumId="11" w15:restartNumberingAfterBreak="0">
+    <w:nsid w:val="704E334E"/>
+    <w:multiLevelType w:val="multilevel"/>
+    <w:tmpl w:val="F9E43B9C"/>
+    <w:lvl w:ilvl="0">
+      <w:start w:val="1"/>
+      <w:numFmt w:val="bullet"/>
+      <w:lvlText w:val=""/>
+      <w:lvlJc w:val="left"/>
+      <w:pPr>
+        <w:tabs>
+          <w:tab w:val="num" w:pos="720"/>
+        </w:tabs>
+        <w:ind w:left="720" w:hanging="360"/>
+      </w:pPr>
+      <w:rPr>
+        <w:rFonts w:ascii="Symbol" w:hAnsi="Symbol" w:hint="default"/>
+        <w:sz w:val="20"/>
+      </w:rPr>
+    </w:lvl>
+    <w:lvl w:ilvl="1" w:tentative="1">
+      <w:start w:val="1"/>
+      <w:numFmt w:val="bullet"/>
+      <w:lvlText w:val="o"/>
+      <w:lvlJc w:val="left"/>
+      <w:pPr>
+        <w:tabs>
+          <w:tab w:val="num" w:pos="1440"/>
+        </w:tabs>
+        <w:ind w:left="1440" w:hanging="360"/>
+      </w:pPr>
+      <w:rPr>
+        <w:rFonts w:ascii="Courier New" w:hAnsi="Courier New" w:hint="default"/>
+        <w:sz w:val="20"/>
+      </w:rPr>
+    </w:lvl>
+    <w:lvl w:ilvl="2" w:tentative="1">
+      <w:start w:val="1"/>
+      <w:numFmt w:val="bullet"/>
+      <w:lvlText w:val=""/>
+      <w:lvlJc w:val="left"/>
+      <w:pPr>
+        <w:tabs>
+          <w:tab w:val="num" w:pos="2160"/>
+        </w:tabs>
+        <w:ind w:left="2160" w:hanging="360"/>
+      </w:pPr>
+      <w:rPr>
+        <w:rFonts w:ascii="Wingdings" w:hAnsi="Wingdings" w:hint="default"/>
+        <w:sz w:val="20"/>
+      </w:rPr>
+    </w:lvl>
+    <w:lvl w:ilvl="3" w:tentative="1">
+      <w:start w:val="1"/>
+      <w:numFmt w:val="bullet"/>
+      <w:lvlText w:val=""/>
+      <w:lvlJc w:val="left"/>
+      <w:pPr>
+        <w:tabs>
+          <w:tab w:val="num" w:pos="2880"/>
+        </w:tabs>
+        <w:ind w:left="2880" w:hanging="360"/>
+      </w:pPr>
+      <w:rPr>
+        <w:rFonts w:ascii="Wingdings" w:hAnsi="Wingdings" w:hint="default"/>
+        <w:sz w:val="20"/>
+      </w:rPr>
+    </w:lvl>
+    <w:lvl w:ilvl="4" w:tentative="1">
+      <w:start w:val="1"/>
+      <w:numFmt w:val="bullet"/>
+      <w:lvlText w:val=""/>
+      <w:lvlJc w:val="left"/>
+      <w:pPr>
+        <w:tabs>
+          <w:tab w:val="num" w:pos="3600"/>
+        </w:tabs>
+        <w:ind w:left="3600" w:hanging="360"/>
+      </w:pPr>
+      <w:rPr>
+        <w:rFonts w:ascii="Wingdings" w:hAnsi="Wingdings" w:hint="default"/>
+        <w:sz w:val="20"/>
+      </w:rPr>
+    </w:lvl>
+    <w:lvl w:ilvl="5" w:tentative="1">
+      <w:start w:val="1"/>
+      <w:numFmt w:val="bullet"/>
+      <w:lvlText w:val=""/>
+      <w:lvlJc w:val="left"/>
+      <w:pPr>
+        <w:tabs>
+          <w:tab w:val="num" w:pos="4320"/>
+        </w:tabs>
+        <w:ind w:left="4320" w:hanging="360"/>
+      </w:pPr>
+      <w:rPr>
+        <w:rFonts w:ascii="Wingdings" w:hAnsi="Wingdings" w:hint="default"/>
+        <w:sz w:val="20"/>
+      </w:rPr>
+    </w:lvl>
+    <w:lvl w:ilvl="6" w:tentative="1">
+      <w:start w:val="1"/>
+      <w:numFmt w:val="bullet"/>
+      <w:lvlText w:val=""/>
+      <w:lvlJc w:val="left"/>
+      <w:pPr>
+        <w:tabs>
+          <w:tab w:val="num" w:pos="5040"/>
+        </w:tabs>
+        <w:ind w:left="5040" w:hanging="360"/>
+      </w:pPr>
+      <w:rPr>
+        <w:rFonts w:ascii="Wingdings" w:hAnsi="Wingdings" w:hint="default"/>
+        <w:sz w:val="20"/>
+      </w:rPr>
+    </w:lvl>
+    <w:lvl w:ilvl="7" w:tentative="1">
+      <w:start w:val="1"/>
+      <w:numFmt w:val="bullet"/>
+      <w:lvlText w:val=""/>
+      <w:lvlJc w:val="left"/>
+      <w:pPr>
+        <w:tabs>
+          <w:tab w:val="num" w:pos="5760"/>
+        </w:tabs>
+        <w:ind w:left="5760" w:hanging="360"/>
+      </w:pPr>
+      <w:rPr>
+        <w:rFonts w:ascii="Wingdings" w:hAnsi="Wingdings" w:hint="default"/>
+        <w:sz w:val="20"/>
+      </w:rPr>
+    </w:lvl>
+    <w:lvl w:ilvl="8" w:tentative="1">
+      <w:start w:val="1"/>
+      <w:numFmt w:val="bullet"/>
+      <w:lvlText w:val=""/>
+      <w:lvlJc w:val="left"/>
+      <w:pPr>
+        <w:tabs>
+          <w:tab w:val="num" w:pos="6480"/>
+        </w:tabs>
+        <w:ind w:left="6480" w:hanging="360"/>
+      </w:pPr>
+      <w:rPr>
+        <w:rFonts w:ascii="Wingdings" w:hAnsi="Wingdings" w:hint="default"/>
+        <w:sz w:val="20"/>
+      </w:rPr>
+    </w:lvl>
+  </w:abstractNum>
+  <w:abstractNum w:abstractNumId="12" w15:restartNumberingAfterBreak="0">
     <w:nsid w:val="706941F1"/>
     <w:multiLevelType w:val="multilevel"/>
     <w:tmpl w:val="17769140"/>
@@ -5871,7 +7357,124 @@
       </w:rPr>
     </w:lvl>
   </w:abstractNum>
-  <w:abstractNum w:abstractNumId="9" w15:restartNumberingAfterBreak="0">
+  <w:abstractNum w:abstractNumId="13" w15:restartNumberingAfterBreak="0">
+    <w:nsid w:val="711D3E19"/>
+    <w:multiLevelType w:val="multilevel"/>
+    <w:tmpl w:val="02329528"/>
+    <w:lvl w:ilvl="0">
+      <w:start w:val="1"/>
+      <w:numFmt w:val="decimal"/>
+      <w:lvlText w:val="%1."/>
+      <w:lvlJc w:val="left"/>
+      <w:pPr>
+        <w:tabs>
+          <w:tab w:val="num" w:pos="720"/>
+        </w:tabs>
+        <w:ind w:left="720" w:hanging="360"/>
+      </w:pPr>
+    </w:lvl>
+    <w:lvl w:ilvl="1">
+      <w:start w:val="1"/>
+      <w:numFmt w:val="bullet"/>
+      <w:lvlText w:val="o"/>
+      <w:lvlJc w:val="left"/>
+      <w:pPr>
+        <w:tabs>
+          <w:tab w:val="num" w:pos="1440"/>
+        </w:tabs>
+        <w:ind w:left="1440" w:hanging="360"/>
+      </w:pPr>
+      <w:rPr>
+        <w:rFonts w:ascii="Courier New" w:hAnsi="Courier New" w:hint="default"/>
+        <w:sz w:val="20"/>
+      </w:rPr>
+    </w:lvl>
+    <w:lvl w:ilvl="2" w:tentative="1">
+      <w:start w:val="1"/>
+      <w:numFmt w:val="decimal"/>
+      <w:lvlText w:val="%3."/>
+      <w:lvlJc w:val="left"/>
+      <w:pPr>
+        <w:tabs>
+          <w:tab w:val="num" w:pos="2160"/>
+        </w:tabs>
+        <w:ind w:left="2160" w:hanging="360"/>
+      </w:pPr>
+    </w:lvl>
+    <w:lvl w:ilvl="3" w:tentative="1">
+      <w:start w:val="1"/>
+      <w:numFmt w:val="decimal"/>
+      <w:lvlText w:val="%4."/>
+      <w:lvlJc w:val="left"/>
+      <w:pPr>
+        <w:tabs>
+          <w:tab w:val="num" w:pos="2880"/>
+        </w:tabs>
+        <w:ind w:left="2880" w:hanging="360"/>
+      </w:pPr>
+    </w:lvl>
+    <w:lvl w:ilvl="4" w:tentative="1">
+      <w:start w:val="1"/>
+      <w:numFmt w:val="decimal"/>
+      <w:lvlText w:val="%5."/>
+      <w:lvlJc w:val="left"/>
+      <w:pPr>
+        <w:tabs>
+          <w:tab w:val="num" w:pos="3600"/>
+        </w:tabs>
+        <w:ind w:left="3600" w:hanging="360"/>
+      </w:pPr>
+    </w:lvl>
+    <w:lvl w:ilvl="5" w:tentative="1">
+      <w:start w:val="1"/>
+      <w:numFmt w:val="decimal"/>
+      <w:lvlText w:val="%6."/>
+      <w:lvlJc w:val="left"/>
+      <w:pPr>
+        <w:tabs>
+          <w:tab w:val="num" w:pos="4320"/>
+        </w:tabs>
+        <w:ind w:left="4320" w:hanging="360"/>
+      </w:pPr>
+    </w:lvl>
+    <w:lvl w:ilvl="6" w:tentative="1">
+      <w:start w:val="1"/>
+      <w:numFmt w:val="decimal"/>
+      <w:lvlText w:val="%7."/>
+      <w:lvlJc w:val="left"/>
+      <w:pPr>
+        <w:tabs>
+          <w:tab w:val="num" w:pos="5040"/>
+        </w:tabs>
+        <w:ind w:left="5040" w:hanging="360"/>
+      </w:pPr>
+    </w:lvl>
+    <w:lvl w:ilvl="7" w:tentative="1">
+      <w:start w:val="1"/>
+      <w:numFmt w:val="decimal"/>
+      <w:lvlText w:val="%8."/>
+      <w:lvlJc w:val="left"/>
+      <w:pPr>
+        <w:tabs>
+          <w:tab w:val="num" w:pos="5760"/>
+        </w:tabs>
+        <w:ind w:left="5760" w:hanging="360"/>
+      </w:pPr>
+    </w:lvl>
+    <w:lvl w:ilvl="8" w:tentative="1">
+      <w:start w:val="1"/>
+      <w:numFmt w:val="decimal"/>
+      <w:lvlText w:val="%9."/>
+      <w:lvlJc w:val="left"/>
+      <w:pPr>
+        <w:tabs>
+          <w:tab w:val="num" w:pos="6480"/>
+        </w:tabs>
+        <w:ind w:left="6480" w:hanging="360"/>
+      </w:pPr>
+    </w:lvl>
+  </w:abstractNum>
+  <w:abstractNum w:abstractNumId="14" w15:restartNumberingAfterBreak="0">
     <w:nsid w:val="73B120BC"/>
     <w:multiLevelType w:val="multilevel"/>
     <w:tmpl w:val="F23201DA"/>
@@ -6020,35 +7623,198 @@
       </w:rPr>
     </w:lvl>
   </w:abstractNum>
+  <w:abstractNum w:abstractNumId="15" w15:restartNumberingAfterBreak="0">
+    <w:nsid w:val="7E3B6765"/>
+    <w:multiLevelType w:val="multilevel"/>
+    <w:tmpl w:val="CD70E8BA"/>
+    <w:lvl w:ilvl="0">
+      <w:start w:val="1"/>
+      <w:numFmt w:val="bullet"/>
+      <w:lvlText w:val=""/>
+      <w:lvlJc w:val="left"/>
+      <w:pPr>
+        <w:tabs>
+          <w:tab w:val="num" w:pos="720"/>
+        </w:tabs>
+        <w:ind w:left="720" w:hanging="360"/>
+      </w:pPr>
+      <w:rPr>
+        <w:rFonts w:ascii="Symbol" w:hAnsi="Symbol" w:hint="default"/>
+        <w:sz w:val="20"/>
+      </w:rPr>
+    </w:lvl>
+    <w:lvl w:ilvl="1">
+      <w:start w:val="1"/>
+      <w:numFmt w:val="decimal"/>
+      <w:lvlText w:val="%2."/>
+      <w:lvlJc w:val="left"/>
+      <w:pPr>
+        <w:tabs>
+          <w:tab w:val="num" w:pos="1440"/>
+        </w:tabs>
+        <w:ind w:left="1440" w:hanging="360"/>
+      </w:pPr>
+    </w:lvl>
+    <w:lvl w:ilvl="2" w:tentative="1">
+      <w:start w:val="1"/>
+      <w:numFmt w:val="bullet"/>
+      <w:lvlText w:val=""/>
+      <w:lvlJc w:val="left"/>
+      <w:pPr>
+        <w:tabs>
+          <w:tab w:val="num" w:pos="2160"/>
+        </w:tabs>
+        <w:ind w:left="2160" w:hanging="360"/>
+      </w:pPr>
+      <w:rPr>
+        <w:rFonts w:ascii="Wingdings" w:hAnsi="Wingdings" w:hint="default"/>
+        <w:sz w:val="20"/>
+      </w:rPr>
+    </w:lvl>
+    <w:lvl w:ilvl="3" w:tentative="1">
+      <w:start w:val="1"/>
+      <w:numFmt w:val="bullet"/>
+      <w:lvlText w:val=""/>
+      <w:lvlJc w:val="left"/>
+      <w:pPr>
+        <w:tabs>
+          <w:tab w:val="num" w:pos="2880"/>
+        </w:tabs>
+        <w:ind w:left="2880" w:hanging="360"/>
+      </w:pPr>
+      <w:rPr>
+        <w:rFonts w:ascii="Wingdings" w:hAnsi="Wingdings" w:hint="default"/>
+        <w:sz w:val="20"/>
+      </w:rPr>
+    </w:lvl>
+    <w:lvl w:ilvl="4" w:tentative="1">
+      <w:start w:val="1"/>
+      <w:numFmt w:val="bullet"/>
+      <w:lvlText w:val=""/>
+      <w:lvlJc w:val="left"/>
+      <w:pPr>
+        <w:tabs>
+          <w:tab w:val="num" w:pos="3600"/>
+        </w:tabs>
+        <w:ind w:left="3600" w:hanging="360"/>
+      </w:pPr>
+      <w:rPr>
+        <w:rFonts w:ascii="Wingdings" w:hAnsi="Wingdings" w:hint="default"/>
+        <w:sz w:val="20"/>
+      </w:rPr>
+    </w:lvl>
+    <w:lvl w:ilvl="5" w:tentative="1">
+      <w:start w:val="1"/>
+      <w:numFmt w:val="bullet"/>
+      <w:lvlText w:val=""/>
+      <w:lvlJc w:val="left"/>
+      <w:pPr>
+        <w:tabs>
+          <w:tab w:val="num" w:pos="4320"/>
+        </w:tabs>
+        <w:ind w:left="4320" w:hanging="360"/>
+      </w:pPr>
+      <w:rPr>
+        <w:rFonts w:ascii="Wingdings" w:hAnsi="Wingdings" w:hint="default"/>
+        <w:sz w:val="20"/>
+      </w:rPr>
+    </w:lvl>
+    <w:lvl w:ilvl="6" w:tentative="1">
+      <w:start w:val="1"/>
+      <w:numFmt w:val="bullet"/>
+      <w:lvlText w:val=""/>
+      <w:lvlJc w:val="left"/>
+      <w:pPr>
+        <w:tabs>
+          <w:tab w:val="num" w:pos="5040"/>
+        </w:tabs>
+        <w:ind w:left="5040" w:hanging="360"/>
+      </w:pPr>
+      <w:rPr>
+        <w:rFonts w:ascii="Wingdings" w:hAnsi="Wingdings" w:hint="default"/>
+        <w:sz w:val="20"/>
+      </w:rPr>
+    </w:lvl>
+    <w:lvl w:ilvl="7" w:tentative="1">
+      <w:start w:val="1"/>
+      <w:numFmt w:val="bullet"/>
+      <w:lvlText w:val=""/>
+      <w:lvlJc w:val="left"/>
+      <w:pPr>
+        <w:tabs>
+          <w:tab w:val="num" w:pos="5760"/>
+        </w:tabs>
+        <w:ind w:left="5760" w:hanging="360"/>
+      </w:pPr>
+      <w:rPr>
+        <w:rFonts w:ascii="Wingdings" w:hAnsi="Wingdings" w:hint="default"/>
+        <w:sz w:val="20"/>
+      </w:rPr>
+    </w:lvl>
+    <w:lvl w:ilvl="8" w:tentative="1">
+      <w:start w:val="1"/>
+      <w:numFmt w:val="bullet"/>
+      <w:lvlText w:val=""/>
+      <w:lvlJc w:val="left"/>
+      <w:pPr>
+        <w:tabs>
+          <w:tab w:val="num" w:pos="6480"/>
+        </w:tabs>
+        <w:ind w:left="6480" w:hanging="360"/>
+      </w:pPr>
+      <w:rPr>
+        <w:rFonts w:ascii="Wingdings" w:hAnsi="Wingdings" w:hint="default"/>
+        <w:sz w:val="20"/>
+      </w:rPr>
+    </w:lvl>
+  </w:abstractNum>
   <w:num w:numId="1">
+    <w:abstractNumId w:val="8"/>
+  </w:num>
+  <w:num w:numId="2">
+    <w:abstractNumId w:val="14"/>
+  </w:num>
+  <w:num w:numId="3">
+    <w:abstractNumId w:val="1"/>
+  </w:num>
+  <w:num w:numId="4">
+    <w:abstractNumId w:val="5"/>
+  </w:num>
+  <w:num w:numId="5">
+    <w:abstractNumId w:val="12"/>
+  </w:num>
+  <w:num w:numId="6">
+    <w:abstractNumId w:val="2"/>
+  </w:num>
+  <w:num w:numId="7">
     <w:abstractNumId w:val="7"/>
   </w:num>
-  <w:num w:numId="2">
+  <w:num w:numId="8">
+    <w:abstractNumId w:val="6"/>
+  </w:num>
+  <w:num w:numId="9">
+    <w:abstractNumId w:val="3"/>
+  </w:num>
+  <w:num w:numId="10">
+    <w:abstractNumId w:val="4"/>
+  </w:num>
+  <w:num w:numId="11">
+    <w:abstractNumId w:val="15"/>
+  </w:num>
+  <w:num w:numId="12">
     <w:abstractNumId w:val="9"/>
   </w:num>
-  <w:num w:numId="3">
+  <w:num w:numId="13">
     <w:abstractNumId w:val="0"/>
   </w:num>
-  <w:num w:numId="4">
-    <w:abstractNumId w:val="4"/>
+  <w:num w:numId="14">
+    <w:abstractNumId w:val="11"/>
   </w:num>
-  <w:num w:numId="5">
-    <w:abstractNumId w:val="8"/>
+  <w:num w:numId="15">
+    <w:abstractNumId w:val="13"/>
   </w:num>
-  <w:num w:numId="6">
-    <w:abstractNumId w:val="1"/>
-  </w:num>
-  <w:num w:numId="7">
-    <w:abstractNumId w:val="6"/>
-  </w:num>
-  <w:num w:numId="8">
-    <w:abstractNumId w:val="5"/>
-  </w:num>
-  <w:num w:numId="9">
-    <w:abstractNumId w:val="2"/>
-  </w:num>
-  <w:num w:numId="10">
-    <w:abstractNumId w:val="3"/>
+  <w:num w:numId="16">
+    <w:abstractNumId w:val="10"/>
   </w:num>
 </w:numbering>
 </file>
@@ -6700,6 +8466,11 @@
     <w:basedOn w:val="DefaultParagraphFont"/>
     <w:rsid w:val="004C1734"/>
   </w:style>
+  <w:style w:type="character" w:customStyle="1" w:styleId="hljs-builtin">
+    <w:name w:val="hljs-built_in"/>
+    <w:basedOn w:val="DefaultParagraphFont"/>
+    <w:rsid w:val="00826767"/>
+  </w:style>
 </w:styles>
 </file>
 

</xml_diff>

<commit_message>
Added viewbooks() in book.py
</commit_message>
<xml_diff>
--- a/LibManage.docx
+++ b/LibManage.docx
@@ -5533,9 +5533,999 @@
       </w:r>
     </w:p>
     <w:p>
+      <w:pPr>
+        <w:pStyle w:val="NormalWeb"/>
+        <w:ind w:left="360"/>
+      </w:pPr>
+    </w:p>
+    <w:p>
+      <w:pPr>
+        <w:pStyle w:val="Heading3"/>
+      </w:pPr>
+      <w:r>
+        <w:rPr>
+          <w:rStyle w:val="Strong"/>
+          <w:b w:val="0"/>
+          <w:bCs w:val="0"/>
+        </w:rPr>
+        <w:t>Module Name</w:t>
+      </w:r>
+      <w:r>
+        <w:t xml:space="preserve">: </w:t>
+      </w:r>
+      <w:r>
+        <w:rPr>
+          <w:rStyle w:val="HTMLCode"/>
+          <w:rFonts w:eastAsiaTheme="majorEastAsia"/>
+        </w:rPr>
+        <w:t>viewbooks</w:t>
+      </w:r>
+    </w:p>
+    <w:p>
+      <w:pPr>
+        <w:pStyle w:val="Heading3"/>
+      </w:pPr>
+      <w:r>
+        <w:rPr>
+          <w:rFonts w:ascii="Segoe UI Symbol" w:hAnsi="Segoe UI Symbol" w:cs="Segoe UI Symbol"/>
+        </w:rPr>
+        <w:t>📌</w:t>
+      </w:r>
+      <w:r>
+        <w:t xml:space="preserve"> </w:t>
+      </w:r>
+      <w:r>
+        <w:rPr>
+          <w:rStyle w:val="Strong"/>
+          <w:b w:val="0"/>
+          <w:bCs w:val="0"/>
+        </w:rPr>
+        <w:t>Purpose</w:t>
+      </w:r>
+      <w:r>
+        <w:t>:</w:t>
+      </w:r>
+    </w:p>
+    <w:p>
+      <w:pPr>
+        <w:pStyle w:val="NormalWeb"/>
+      </w:pPr>
+      <w:r>
+        <w:t xml:space="preserve">The </w:t>
+      </w:r>
+      <w:r>
+        <w:rPr>
+          <w:rStyle w:val="HTMLCode"/>
+        </w:rPr>
+        <w:t>viewbooks()</w:t>
+      </w:r>
+      <w:r>
+        <w:t xml:space="preserve"> function allows users to </w:t>
+      </w:r>
+      <w:r>
+        <w:rPr>
+          <w:rStyle w:val="Strong"/>
+        </w:rPr>
+        <w:t>view all books</w:t>
+      </w:r>
+      <w:r>
+        <w:t xml:space="preserve"> or </w:t>
+      </w:r>
+      <w:r>
+        <w:rPr>
+          <w:rStyle w:val="Strong"/>
+        </w:rPr>
+        <w:t>search specific books</w:t>
+      </w:r>
+      <w:r>
+        <w:t xml:space="preserve"> in the database based on different fields like </w:t>
+      </w:r>
+      <w:r>
+        <w:rPr>
+          <w:rStyle w:val="Strong"/>
+        </w:rPr>
+        <w:t>title</w:t>
+      </w:r>
+      <w:r>
+        <w:t xml:space="preserve">, </w:t>
+      </w:r>
+      <w:r>
+        <w:rPr>
+          <w:rStyle w:val="Strong"/>
+        </w:rPr>
+        <w:t>author name</w:t>
+      </w:r>
+      <w:r>
+        <w:t xml:space="preserve">, or </w:t>
+      </w:r>
+      <w:r>
+        <w:rPr>
+          <w:rStyle w:val="Strong"/>
+        </w:rPr>
+        <w:t>genre</w:t>
+      </w:r>
+      <w:r>
+        <w:t xml:space="preserve">. It helps in browsing the collection stored in the </w:t>
+      </w:r>
+      <w:r>
+        <w:rPr>
+          <w:rStyle w:val="HTMLCode"/>
+        </w:rPr>
+        <w:t>books</w:t>
+      </w:r>
+      <w:r>
+        <w:t xml:space="preserve"> table of the database.</w:t>
+      </w:r>
+    </w:p>
+    <w:p>
+      <w:r>
+        <w:pict>
+          <v:rect id="_x0000_i1059" style="width:0;height:1.5pt" o:hralign="center" o:hrstd="t" o:hr="t" fillcolor="#a0a0a0" stroked="f"/>
+        </w:pict>
+      </w:r>
+    </w:p>
+    <w:p>
+      <w:pPr>
+        <w:pStyle w:val="Heading3"/>
+      </w:pPr>
+      <w:r>
+        <w:rPr>
+          <w:rFonts w:ascii="Segoe UI Symbol" w:hAnsi="Segoe UI Symbol" w:cs="Segoe UI Symbol"/>
+        </w:rPr>
+        <w:t>✅</w:t>
+      </w:r>
+      <w:r>
+        <w:t xml:space="preserve"> </w:t>
+      </w:r>
+      <w:r>
+        <w:rPr>
+          <w:rStyle w:val="Strong"/>
+          <w:b w:val="0"/>
+          <w:bCs w:val="0"/>
+        </w:rPr>
+        <w:t>Features Implemented</w:t>
+      </w:r>
+      <w:r>
+        <w:t>:</w:t>
+      </w:r>
+    </w:p>
+    <w:p>
+      <w:pPr>
+        <w:pStyle w:val="NormalWeb"/>
+        <w:numPr>
+          <w:ilvl w:val="0"/>
+          <w:numId w:val="17"/>
+        </w:numPr>
+      </w:pPr>
+      <w:r>
+        <w:t>Option to view:</w:t>
+      </w:r>
+    </w:p>
+    <w:p>
+      <w:pPr>
+        <w:pStyle w:val="NormalWeb"/>
+        <w:numPr>
+          <w:ilvl w:val="1"/>
+          <w:numId w:val="17"/>
+        </w:numPr>
+      </w:pPr>
+      <w:r>
+        <w:lastRenderedPageBreak/>
+        <w:t>All books.</w:t>
+      </w:r>
+    </w:p>
+    <w:p>
+      <w:pPr>
+        <w:pStyle w:val="NormalWeb"/>
+        <w:numPr>
+          <w:ilvl w:val="1"/>
+          <w:numId w:val="17"/>
+        </w:numPr>
+      </w:pPr>
+      <w:r>
+        <w:t xml:space="preserve">Books by </w:t>
+      </w:r>
+      <w:r>
+        <w:rPr>
+          <w:rStyle w:val="Strong"/>
+        </w:rPr>
+        <w:t>title</w:t>
+      </w:r>
+      <w:r>
+        <w:t xml:space="preserve">, </w:t>
+      </w:r>
+      <w:r>
+        <w:rPr>
+          <w:rStyle w:val="Strong"/>
+        </w:rPr>
+        <w:t>author</w:t>
+      </w:r>
+      <w:r>
+        <w:t xml:space="preserve">, or </w:t>
+      </w:r>
+      <w:r>
+        <w:rPr>
+          <w:rStyle w:val="Strong"/>
+        </w:rPr>
+        <w:t>genre</w:t>
+      </w:r>
+      <w:r>
+        <w:t>.</w:t>
+      </w:r>
+    </w:p>
+    <w:p>
+      <w:pPr>
+        <w:pStyle w:val="NormalWeb"/>
+        <w:numPr>
+          <w:ilvl w:val="0"/>
+          <w:numId w:val="17"/>
+        </w:numPr>
+      </w:pPr>
+      <w:r>
+        <w:t xml:space="preserve">Tabular display using the </w:t>
+      </w:r>
+      <w:r>
+        <w:rPr>
+          <w:rStyle w:val="HTMLCode"/>
+        </w:rPr>
+        <w:t>tabulate</w:t>
+      </w:r>
+      <w:r>
+        <w:t xml:space="preserve"> library for better readability.</w:t>
+      </w:r>
+    </w:p>
+    <w:p>
+      <w:pPr>
+        <w:pStyle w:val="NormalWeb"/>
+        <w:numPr>
+          <w:ilvl w:val="0"/>
+          <w:numId w:val="17"/>
+        </w:numPr>
+      </w:pPr>
+      <w:r>
+        <w:t>Case-insensitive and whitespace-trimmed input matching.</w:t>
+      </w:r>
+    </w:p>
+    <w:p>
+      <w:pPr>
+        <w:pStyle w:val="NormalWeb"/>
+        <w:numPr>
+          <w:ilvl w:val="0"/>
+          <w:numId w:val="17"/>
+        </w:numPr>
+      </w:pPr>
+      <w:r>
+        <w:t>Interactive loop allowing repeated views without restarting the function.</w:t>
+      </w:r>
+    </w:p>
+    <w:p>
+      <w:r>
+        <w:pict>
+          <v:rect id="_x0000_i1060" style="width:0;height:1.5pt" o:hralign="center" o:hrstd="t" o:hr="t" fillcolor="#a0a0a0" stroked="f"/>
+        </w:pict>
+      </w:r>
+    </w:p>
+    <w:p>
+      <w:pPr>
+        <w:pStyle w:val="Heading3"/>
+      </w:pPr>
+      <w:r>
+        <w:rPr>
+          <w:rFonts w:ascii="Calibri Light" w:hAnsi="Calibri Light" w:cs="Calibri Light"/>
+        </w:rPr>
+        <w:t>🧠</w:t>
+      </w:r>
+      <w:r>
+        <w:t xml:space="preserve"> </w:t>
+      </w:r>
+      <w:r>
+        <w:rPr>
+          <w:rStyle w:val="Strong"/>
+          <w:b w:val="0"/>
+          <w:bCs w:val="0"/>
+        </w:rPr>
+        <w:t>Function Logic</w:t>
+      </w:r>
+      <w:r>
+        <w:t>:</w:t>
+      </w:r>
+    </w:p>
+    <w:p>
+      <w:pPr>
+        <w:pStyle w:val="NormalWeb"/>
+        <w:numPr>
+          <w:ilvl w:val="0"/>
+          <w:numId w:val="18"/>
+        </w:numPr>
+      </w:pPr>
+      <w:r>
+        <w:t>Prompt user to choose:</w:t>
+      </w:r>
+    </w:p>
+    <w:p>
+      <w:pPr>
+        <w:pStyle w:val="NormalWeb"/>
+        <w:numPr>
+          <w:ilvl w:val="1"/>
+          <w:numId w:val="18"/>
+        </w:numPr>
+      </w:pPr>
+      <w:r>
+        <w:t>View all books (</w:t>
+      </w:r>
+      <w:r>
+        <w:rPr>
+          <w:rStyle w:val="HTMLCode"/>
+        </w:rPr>
+        <w:t>option 1</w:t>
+      </w:r>
+      <w:r>
+        <w:t>).</w:t>
+      </w:r>
+    </w:p>
+    <w:p>
+      <w:pPr>
+        <w:pStyle w:val="NormalWeb"/>
+        <w:numPr>
+          <w:ilvl w:val="1"/>
+          <w:numId w:val="18"/>
+        </w:numPr>
+      </w:pPr>
+      <w:r>
+        <w:t>View books based on certain criteria (</w:t>
+      </w:r>
+      <w:r>
+        <w:rPr>
+          <w:rStyle w:val="HTMLCode"/>
+        </w:rPr>
+        <w:t>option 2</w:t>
+      </w:r>
+      <w:r>
+        <w:t>).</w:t>
+      </w:r>
+    </w:p>
+    <w:p>
+      <w:pPr>
+        <w:pStyle w:val="NormalWeb"/>
+        <w:numPr>
+          <w:ilvl w:val="0"/>
+          <w:numId w:val="18"/>
+        </w:numPr>
+      </w:pPr>
+      <w:r>
+        <w:t>Based on the choice:</w:t>
+      </w:r>
+    </w:p>
+    <w:p>
+      <w:pPr>
+        <w:pStyle w:val="NormalWeb"/>
+        <w:numPr>
+          <w:ilvl w:val="1"/>
+          <w:numId w:val="18"/>
+        </w:numPr>
+      </w:pPr>
+      <w:r>
+        <w:t xml:space="preserve">If </w:t>
+      </w:r>
+      <w:r>
+        <w:rPr>
+          <w:rStyle w:val="HTMLCode"/>
+        </w:rPr>
+        <w:t>1</w:t>
+      </w:r>
+      <w:r>
+        <w:t xml:space="preserve">: Fetch and display all entries from the </w:t>
+      </w:r>
+      <w:r>
+        <w:rPr>
+          <w:rStyle w:val="HTMLCode"/>
+        </w:rPr>
+        <w:t>books</w:t>
+      </w:r>
+      <w:r>
+        <w:t xml:space="preserve"> table.</w:t>
+      </w:r>
+    </w:p>
+    <w:p>
+      <w:pPr>
+        <w:pStyle w:val="NormalWeb"/>
+        <w:numPr>
+          <w:ilvl w:val="1"/>
+          <w:numId w:val="18"/>
+        </w:numPr>
+      </w:pPr>
+      <w:r>
+        <w:t xml:space="preserve">If </w:t>
+      </w:r>
+      <w:r>
+        <w:rPr>
+          <w:rStyle w:val="HTMLCode"/>
+        </w:rPr>
+        <w:t>2</w:t>
+      </w:r>
+      <w:r>
+        <w:t>: Ask the user whether to search by:</w:t>
+      </w:r>
+    </w:p>
+    <w:p>
+      <w:pPr>
+        <w:pStyle w:val="NormalWeb"/>
+        <w:numPr>
+          <w:ilvl w:val="2"/>
+          <w:numId w:val="18"/>
+        </w:numPr>
+      </w:pPr>
+      <w:r>
+        <w:rPr>
+          <w:rStyle w:val="Strong"/>
+        </w:rPr>
+        <w:t>Title</w:t>
+      </w:r>
+    </w:p>
+    <w:p>
+      <w:pPr>
+        <w:pStyle w:val="NormalWeb"/>
+        <w:numPr>
+          <w:ilvl w:val="2"/>
+          <w:numId w:val="18"/>
+        </w:numPr>
+      </w:pPr>
+      <w:r>
+        <w:rPr>
+          <w:rStyle w:val="Strong"/>
+        </w:rPr>
+        <w:t>Author name</w:t>
+      </w:r>
+    </w:p>
+    <w:p>
+      <w:pPr>
+        <w:pStyle w:val="NormalWeb"/>
+        <w:numPr>
+          <w:ilvl w:val="2"/>
+          <w:numId w:val="18"/>
+        </w:numPr>
+      </w:pPr>
+      <w:r>
+        <w:rPr>
+          <w:rStyle w:val="Strong"/>
+        </w:rPr>
+        <w:t>Genre</w:t>
+      </w:r>
+    </w:p>
+    <w:p>
+      <w:pPr>
+        <w:pStyle w:val="NormalWeb"/>
+        <w:numPr>
+          <w:ilvl w:val="1"/>
+          <w:numId w:val="18"/>
+        </w:numPr>
+      </w:pPr>
+      <w:r>
+        <w:t xml:space="preserve">Execute a SQL </w:t>
+      </w:r>
+      <w:r>
+        <w:rPr>
+          <w:rStyle w:val="HTMLCode"/>
+        </w:rPr>
+        <w:t>SELECT</w:t>
+      </w:r>
+      <w:r>
+        <w:t xml:space="preserve"> query based on the input.</w:t>
+      </w:r>
+    </w:p>
+    <w:p>
+      <w:pPr>
+        <w:pStyle w:val="NormalWeb"/>
+        <w:numPr>
+          <w:ilvl w:val="1"/>
+          <w:numId w:val="18"/>
+        </w:numPr>
+      </w:pPr>
+      <w:r>
+        <w:t xml:space="preserve">Use </w:t>
+      </w:r>
+      <w:r>
+        <w:rPr>
+          <w:rStyle w:val="HTMLCode"/>
+        </w:rPr>
+        <w:t>LOWER(TRIM(...))</w:t>
+      </w:r>
+      <w:r>
+        <w:t xml:space="preserve"> to ensure matching is case-insensitive and whitespace-tolerant.</w:t>
+      </w:r>
+    </w:p>
+    <w:p>
+      <w:pPr>
+        <w:pStyle w:val="NormalWeb"/>
+        <w:numPr>
+          <w:ilvl w:val="0"/>
+          <w:numId w:val="18"/>
+        </w:numPr>
+      </w:pPr>
+      <w:r>
+        <w:t xml:space="preserve">Fetch results using </w:t>
+      </w:r>
+      <w:r>
+        <w:rPr>
+          <w:rStyle w:val="HTMLCode"/>
+        </w:rPr>
+        <w:t>cursor.fetchall()</w:t>
+      </w:r>
+      <w:r>
+        <w:t xml:space="preserve"> and display them using </w:t>
+      </w:r>
+      <w:r>
+        <w:rPr>
+          <w:rStyle w:val="HTMLCode"/>
+        </w:rPr>
+        <w:t>tabulate</w:t>
+      </w:r>
+      <w:r>
+        <w:t>.</w:t>
+      </w:r>
+    </w:p>
+    <w:p>
+      <w:pPr>
+        <w:pStyle w:val="NormalWeb"/>
+        <w:numPr>
+          <w:ilvl w:val="0"/>
+          <w:numId w:val="18"/>
+        </w:numPr>
+      </w:pPr>
+      <w:r>
+        <w:t>Ask if the user wants to continue viewing.</w:t>
+      </w:r>
+    </w:p>
+    <w:p>
+      <w:r>
+        <w:pict>
+          <v:rect id="_x0000_i1061" style="width:0;height:1.5pt" o:hralign="center" o:hrstd="t" o:hr="t" fillcolor="#a0a0a0" stroked="f"/>
+        </w:pict>
+      </w:r>
+    </w:p>
+    <w:p>
+      <w:pPr>
+        <w:pStyle w:val="Heading3"/>
+      </w:pPr>
+      <w:r>
+        <w:rPr>
+          <w:rFonts w:ascii="Segoe UI Symbol" w:hAnsi="Segoe UI Symbol" w:cs="Segoe UI Symbol"/>
+        </w:rPr>
+        <w:t>🛠</w:t>
+      </w:r>
+      <w:r>
+        <w:t xml:space="preserve">️ </w:t>
+      </w:r>
+      <w:r>
+        <w:rPr>
+          <w:rStyle w:val="Strong"/>
+          <w:b w:val="0"/>
+          <w:bCs w:val="0"/>
+        </w:rPr>
+        <w:t>Technologies &amp; Libraries Used</w:t>
+      </w:r>
+      <w:r>
+        <w:t>:</w:t>
+      </w:r>
+    </w:p>
+    <w:p>
+      <w:pPr>
+        <w:pStyle w:val="NormalWeb"/>
+        <w:numPr>
+          <w:ilvl w:val="0"/>
+          <w:numId w:val="19"/>
+        </w:numPr>
+      </w:pPr>
+      <w:r>
+        <w:rPr>
+          <w:rStyle w:val="Strong"/>
+        </w:rPr>
+        <w:t>MySQL</w:t>
+      </w:r>
+      <w:r>
+        <w:t xml:space="preserve"> for database operations</w:t>
+      </w:r>
+    </w:p>
+    <w:p>
+      <w:pPr>
+        <w:pStyle w:val="NormalWeb"/>
+        <w:numPr>
+          <w:ilvl w:val="0"/>
+          <w:numId w:val="19"/>
+        </w:numPr>
+      </w:pPr>
+      <w:r>
+        <w:rPr>
+          <w:rStyle w:val="Strong"/>
+        </w:rPr>
+        <w:t xml:space="preserve">Python </w:t>
+      </w:r>
+      <w:r>
+        <w:rPr>
+          <w:rStyle w:val="HTMLCode"/>
+          <w:b/>
+          <w:bCs/>
+        </w:rPr>
+        <w:t>tabulate</w:t>
+      </w:r>
+      <w:r>
+        <w:t xml:space="preserve"> for tabular output</w:t>
+      </w:r>
+    </w:p>
+    <w:p>
+      <w:pPr>
+        <w:pStyle w:val="NormalWeb"/>
+        <w:numPr>
+          <w:ilvl w:val="0"/>
+          <w:numId w:val="19"/>
+        </w:numPr>
+      </w:pPr>
+      <w:r>
+        <w:rPr>
+          <w:rStyle w:val="Strong"/>
+        </w:rPr>
+        <w:t>Colorama</w:t>
+      </w:r>
+      <w:r>
+        <w:t xml:space="preserve"> for colored terminal prompts</w:t>
+      </w:r>
+    </w:p>
+    <w:p>
+      <w:r>
+        <w:pict>
+          <v:rect id="_x0000_i1062" style="width:0;height:1.5pt" o:hralign="center" o:hrstd="t" o:hr="t" fillcolor="#a0a0a0" stroked="f"/>
+        </w:pict>
+      </w:r>
+    </w:p>
+    <w:p>
+      <w:pPr>
+        <w:pStyle w:val="Heading3"/>
+      </w:pPr>
+      <w:r>
+        <w:rPr>
+          <w:rFonts w:ascii="Calibri Light" w:hAnsi="Calibri Light" w:cs="Calibri Light"/>
+        </w:rPr>
+        <w:t>🧩</w:t>
+      </w:r>
+      <w:r>
+        <w:t xml:space="preserve"> </w:t>
+      </w:r>
+      <w:r>
+        <w:rPr>
+          <w:rStyle w:val="Strong"/>
+          <w:b w:val="0"/>
+          <w:bCs w:val="0"/>
+        </w:rPr>
+        <w:t>Challenges Faced</w:t>
+      </w:r>
+      <w:r>
+        <w:t>:</w:t>
+      </w:r>
+    </w:p>
+    <w:tbl>
+      <w:tblPr>
+        <w:tblW w:w="0" w:type="auto"/>
+        <w:tblCellSpacing w:w="15" w:type="dxa"/>
+        <w:tblCellMar>
+          <w:top w:w="15" w:type="dxa"/>
+          <w:left w:w="15" w:type="dxa"/>
+          <w:bottom w:w="15" w:type="dxa"/>
+          <w:right w:w="15" w:type="dxa"/>
+        </w:tblCellMar>
+        <w:tblLook w:val="04A0" w:firstRow="1" w:lastRow="0" w:firstColumn="1" w:lastColumn="0" w:noHBand="0" w:noVBand="1"/>
+      </w:tblPr>
+      <w:tblGrid>
+        <w:gridCol w:w="3870"/>
+        <w:gridCol w:w="5156"/>
+      </w:tblGrid>
+      <w:tr>
+        <w:trPr>
+          <w:tblHeader/>
+          <w:tblCellSpacing w:w="15" w:type="dxa"/>
+        </w:trPr>
+        <w:tc>
+          <w:tcPr>
+            <w:tcW w:w="0" w:type="auto"/>
+            <w:vAlign w:val="center"/>
+            <w:hideMark/>
+          </w:tcPr>
+          <w:p>
+            <w:pPr>
+              <w:jc w:val="center"/>
+              <w:rPr>
+                <w:b/>
+                <w:bCs/>
+              </w:rPr>
+            </w:pPr>
+            <w:r>
+              <w:rPr>
+                <w:b/>
+                <w:bCs/>
+              </w:rPr>
+              <w:t>Challenge</w:t>
+            </w:r>
+          </w:p>
+        </w:tc>
+        <w:tc>
+          <w:tcPr>
+            <w:tcW w:w="0" w:type="auto"/>
+            <w:vAlign w:val="center"/>
+            <w:hideMark/>
+          </w:tcPr>
+          <w:p>
+            <w:pPr>
+              <w:jc w:val="center"/>
+              <w:rPr>
+                <w:b/>
+                <w:bCs/>
+              </w:rPr>
+            </w:pPr>
+            <w:r>
+              <w:rPr>
+                <w:b/>
+                <w:bCs/>
+              </w:rPr>
+              <w:t>Resolution</w:t>
+            </w:r>
+          </w:p>
+        </w:tc>
+      </w:tr>
+      <w:tr>
+        <w:trPr>
+          <w:tblCellSpacing w:w="15" w:type="dxa"/>
+        </w:trPr>
+        <w:tc>
+          <w:tcPr>
+            <w:tcW w:w="0" w:type="auto"/>
+            <w:vAlign w:val="center"/>
+            <w:hideMark/>
+          </w:tcPr>
+          <w:p>
+            <w:r>
+              <w:rPr>
+                <w:rStyle w:val="Strong"/>
+              </w:rPr>
+              <w:t>Typographical Errors</w:t>
+            </w:r>
+            <w:r>
+              <w:t xml:space="preserve"> (e.g., </w:t>
+            </w:r>
+            <w:r>
+              <w:rPr>
+                <w:rStyle w:val="HTMLCode"/>
+                <w:rFonts w:eastAsiaTheme="minorHAnsi"/>
+              </w:rPr>
+              <w:t>cursor.exceute</w:t>
+            </w:r>
+            <w:r>
+              <w:t>)</w:t>
+            </w:r>
+          </w:p>
+        </w:tc>
+        <w:tc>
+          <w:tcPr>
+            <w:tcW w:w="0" w:type="auto"/>
+            <w:vAlign w:val="center"/>
+            <w:hideMark/>
+          </w:tcPr>
+          <w:p>
+            <w:r>
+              <w:t xml:space="preserve">Fixed to correct method </w:t>
+            </w:r>
+            <w:r>
+              <w:rPr>
+                <w:rStyle w:val="HTMLCode"/>
+                <w:rFonts w:eastAsiaTheme="minorHAnsi"/>
+              </w:rPr>
+              <w:t>cursor.execute()</w:t>
+            </w:r>
+          </w:p>
+        </w:tc>
+      </w:tr>
+      <w:tr>
+        <w:trPr>
+          <w:tblCellSpacing w:w="15" w:type="dxa"/>
+        </w:trPr>
+        <w:tc>
+          <w:tcPr>
+            <w:tcW w:w="0" w:type="auto"/>
+            <w:vAlign w:val="center"/>
+            <w:hideMark/>
+          </w:tcPr>
+          <w:p>
+            <w:r>
+              <w:t>Displaying results in a structured way</w:t>
+            </w:r>
+          </w:p>
+        </w:tc>
+        <w:tc>
+          <w:tcPr>
+            <w:tcW w:w="0" w:type="auto"/>
+            <w:vAlign w:val="center"/>
+            <w:hideMark/>
+          </w:tcPr>
+          <w:p>
+            <w:r>
+              <w:t xml:space="preserve">Integrated </w:t>
+            </w:r>
+            <w:r>
+              <w:rPr>
+                <w:rStyle w:val="HTMLCode"/>
+                <w:rFonts w:eastAsiaTheme="minorHAnsi"/>
+              </w:rPr>
+              <w:t>tabulate</w:t>
+            </w:r>
+            <w:r>
+              <w:t xml:space="preserve"> for formatted tables</w:t>
+            </w:r>
+          </w:p>
+        </w:tc>
+      </w:tr>
+      <w:tr>
+        <w:trPr>
+          <w:tblCellSpacing w:w="15" w:type="dxa"/>
+        </w:trPr>
+        <w:tc>
+          <w:tcPr>
+            <w:tcW w:w="0" w:type="auto"/>
+            <w:vAlign w:val="center"/>
+            <w:hideMark/>
+          </w:tcPr>
+          <w:p>
+            <w:r>
+              <w:t>Case sensitivity and extra spaces in user input</w:t>
+            </w:r>
+          </w:p>
+        </w:tc>
+        <w:tc>
+          <w:tcPr>
+            <w:tcW w:w="0" w:type="auto"/>
+            <w:vAlign w:val="center"/>
+            <w:hideMark/>
+          </w:tcPr>
+          <w:p>
+            <w:r>
+              <w:t xml:space="preserve">Applied </w:t>
+            </w:r>
+            <w:r>
+              <w:rPr>
+                <w:rStyle w:val="HTMLCode"/>
+                <w:rFonts w:eastAsiaTheme="minorHAnsi"/>
+              </w:rPr>
+              <w:t>LOWER(TRIM(...))</w:t>
+            </w:r>
+            <w:r>
+              <w:t xml:space="preserve"> in SQL WHERE clause</w:t>
+            </w:r>
+          </w:p>
+        </w:tc>
+      </w:tr>
+      <w:tr>
+        <w:trPr>
+          <w:tblCellSpacing w:w="15" w:type="dxa"/>
+        </w:trPr>
+        <w:tc>
+          <w:tcPr>
+            <w:tcW w:w="0" w:type="auto"/>
+            <w:vAlign w:val="center"/>
+            <w:hideMark/>
+          </w:tcPr>
+          <w:p>
+            <w:r>
+              <w:t>Repetitive view behavior</w:t>
+            </w:r>
+          </w:p>
+        </w:tc>
+        <w:tc>
+          <w:tcPr>
+            <w:tcW w:w="0" w:type="auto"/>
+            <w:vAlign w:val="center"/>
+            <w:hideMark/>
+          </w:tcPr>
+          <w:p>
+            <w:r>
+              <w:t>Implemented interactive loop to ask if user wants to view more</w:t>
+            </w:r>
+          </w:p>
+        </w:tc>
+      </w:tr>
+    </w:tbl>
+    <w:p>
+      <w:r>
+        <w:pict>
+          <v:rect id="_x0000_i1063" style="width:0;height:1.5pt" o:hralign="center" o:hrstd="t" o:hr="t" fillcolor="#a0a0a0" stroked="f"/>
+        </w:pict>
+      </w:r>
+    </w:p>
+    <w:p>
+      <w:pPr>
+        <w:pStyle w:val="Heading3"/>
+      </w:pPr>
+      <w:r>
+        <w:rPr>
+          <w:rFonts w:ascii="Segoe UI Symbol" w:hAnsi="Segoe UI Symbol" w:cs="Segoe UI Symbol"/>
+        </w:rPr>
+        <w:lastRenderedPageBreak/>
+        <w:t>🚀</w:t>
+      </w:r>
+      <w:r>
+        <w:t xml:space="preserve"> </w:t>
+      </w:r>
+      <w:r>
+        <w:rPr>
+          <w:rStyle w:val="Strong"/>
+          <w:b w:val="0"/>
+          <w:bCs w:val="0"/>
+        </w:rPr>
+        <w:t>Improvements for Future</w:t>
+      </w:r>
+      <w:r>
+        <w:t>:</w:t>
+      </w:r>
+    </w:p>
+    <w:p>
+      <w:pPr>
+        <w:pStyle w:val="NormalWeb"/>
+        <w:numPr>
+          <w:ilvl w:val="0"/>
+          <w:numId w:val="20"/>
+        </w:numPr>
+      </w:pPr>
+      <w:r>
+        <w:t xml:space="preserve">Add partial match search using </w:t>
+      </w:r>
+      <w:r>
+        <w:rPr>
+          <w:rStyle w:val="HTMLCode"/>
+        </w:rPr>
+        <w:t>LIKE</w:t>
+      </w:r>
+      <w:r>
+        <w:t xml:space="preserve"> or </w:t>
+      </w:r>
+      <w:r>
+        <w:rPr>
+          <w:rStyle w:val="HTMLCode"/>
+        </w:rPr>
+        <w:t>REGEXP</w:t>
+      </w:r>
+      <w:r>
+        <w:t>.</w:t>
+      </w:r>
+    </w:p>
+    <w:p>
+      <w:pPr>
+        <w:pStyle w:val="NormalWeb"/>
+        <w:numPr>
+          <w:ilvl w:val="0"/>
+          <w:numId w:val="20"/>
+        </w:numPr>
+      </w:pPr>
+      <w:r>
+        <w:t>Implement pagination for long book lists.</w:t>
+      </w:r>
+    </w:p>
+    <w:p>
+      <w:pPr>
+        <w:pStyle w:val="NormalWeb"/>
+        <w:numPr>
+          <w:ilvl w:val="0"/>
+          <w:numId w:val="20"/>
+        </w:numPr>
+      </w:pPr>
+      <w:r>
+        <w:t>Add filters for multiple fields at once.</w:t>
+      </w:r>
+    </w:p>
+    <w:p>
+      <w:pPr>
+        <w:pStyle w:val="NormalWeb"/>
+        <w:ind w:left="360"/>
+      </w:pPr>
       <w:bookmarkStart w:id="0" w:name="_GoBack"/>
       <w:bookmarkEnd w:id="0"/>
     </w:p>
+    <w:p/>
     <w:sectPr>
       <w:pgSz w:w="11906" w:h="16838"/>
       <w:pgMar w:top="1440" w:right="1440" w:bottom="1440" w:left="1440" w:header="708" w:footer="708" w:gutter="0"/>
@@ -5549,6 +6539,155 @@
 <file path=word/numbering.xml><?xml version="1.0" encoding="utf-8"?>
 <w:numbering xmlns:wpc="http://schemas.microsoft.com/office/word/2010/wordprocessingCanvas" xmlns:cx="http://schemas.microsoft.com/office/drawing/2014/chartex" xmlns:mc="http://schemas.openxmlformats.org/markup-compatibility/2006" xmlns:o="urn:schemas-microsoft-com:office:office" xmlns:r="http://schemas.openxmlformats.org/officeDocument/2006/relationships" xmlns:m="http://schemas.openxmlformats.org/officeDocument/2006/math" xmlns:v="urn:schemas-microsoft-com:vml" xmlns:wp14="http://schemas.microsoft.com/office/word/2010/wordprocessingDrawing" xmlns:wp="http://schemas.openxmlformats.org/drawingml/2006/wordprocessingDrawing" xmlns:w10="urn:schemas-microsoft-com:office:word" xmlns:w="http://schemas.openxmlformats.org/wordprocessingml/2006/main" xmlns:w14="http://schemas.microsoft.com/office/word/2010/wordml" xmlns:w15="http://schemas.microsoft.com/office/word/2012/wordml" xmlns:w16se="http://schemas.microsoft.com/office/word/2015/wordml/symex" xmlns:wpg="http://schemas.microsoft.com/office/word/2010/wordprocessingGroup" xmlns:wpi="http://schemas.microsoft.com/office/word/2010/wordprocessingInk" xmlns:wne="http://schemas.microsoft.com/office/word/2006/wordml" xmlns:wps="http://schemas.microsoft.com/office/word/2010/wordprocessingShape" mc:Ignorable="w14 w15 w16se wp14">
   <w:abstractNum w:abstractNumId="0" w15:restartNumberingAfterBreak="0">
+    <w:nsid w:val="03C67081"/>
+    <w:multiLevelType w:val="multilevel"/>
+    <w:tmpl w:val="91CE1FD4"/>
+    <w:lvl w:ilvl="0">
+      <w:start w:val="1"/>
+      <w:numFmt w:val="bullet"/>
+      <w:lvlText w:val=""/>
+      <w:lvlJc w:val="left"/>
+      <w:pPr>
+        <w:tabs>
+          <w:tab w:val="num" w:pos="720"/>
+        </w:tabs>
+        <w:ind w:left="720" w:hanging="360"/>
+      </w:pPr>
+      <w:rPr>
+        <w:rFonts w:ascii="Symbol" w:hAnsi="Symbol" w:hint="default"/>
+        <w:sz w:val="20"/>
+      </w:rPr>
+    </w:lvl>
+    <w:lvl w:ilvl="1" w:tentative="1">
+      <w:start w:val="1"/>
+      <w:numFmt w:val="bullet"/>
+      <w:lvlText w:val="o"/>
+      <w:lvlJc w:val="left"/>
+      <w:pPr>
+        <w:tabs>
+          <w:tab w:val="num" w:pos="1440"/>
+        </w:tabs>
+        <w:ind w:left="1440" w:hanging="360"/>
+      </w:pPr>
+      <w:rPr>
+        <w:rFonts w:ascii="Courier New" w:hAnsi="Courier New" w:hint="default"/>
+        <w:sz w:val="20"/>
+      </w:rPr>
+    </w:lvl>
+    <w:lvl w:ilvl="2" w:tentative="1">
+      <w:start w:val="1"/>
+      <w:numFmt w:val="bullet"/>
+      <w:lvlText w:val=""/>
+      <w:lvlJc w:val="left"/>
+      <w:pPr>
+        <w:tabs>
+          <w:tab w:val="num" w:pos="2160"/>
+        </w:tabs>
+        <w:ind w:left="2160" w:hanging="360"/>
+      </w:pPr>
+      <w:rPr>
+        <w:rFonts w:ascii="Wingdings" w:hAnsi="Wingdings" w:hint="default"/>
+        <w:sz w:val="20"/>
+      </w:rPr>
+    </w:lvl>
+    <w:lvl w:ilvl="3" w:tentative="1">
+      <w:start w:val="1"/>
+      <w:numFmt w:val="bullet"/>
+      <w:lvlText w:val=""/>
+      <w:lvlJc w:val="left"/>
+      <w:pPr>
+        <w:tabs>
+          <w:tab w:val="num" w:pos="2880"/>
+        </w:tabs>
+        <w:ind w:left="2880" w:hanging="360"/>
+      </w:pPr>
+      <w:rPr>
+        <w:rFonts w:ascii="Wingdings" w:hAnsi="Wingdings" w:hint="default"/>
+        <w:sz w:val="20"/>
+      </w:rPr>
+    </w:lvl>
+    <w:lvl w:ilvl="4" w:tentative="1">
+      <w:start w:val="1"/>
+      <w:numFmt w:val="bullet"/>
+      <w:lvlText w:val=""/>
+      <w:lvlJc w:val="left"/>
+      <w:pPr>
+        <w:tabs>
+          <w:tab w:val="num" w:pos="3600"/>
+        </w:tabs>
+        <w:ind w:left="3600" w:hanging="360"/>
+      </w:pPr>
+      <w:rPr>
+        <w:rFonts w:ascii="Wingdings" w:hAnsi="Wingdings" w:hint="default"/>
+        <w:sz w:val="20"/>
+      </w:rPr>
+    </w:lvl>
+    <w:lvl w:ilvl="5" w:tentative="1">
+      <w:start w:val="1"/>
+      <w:numFmt w:val="bullet"/>
+      <w:lvlText w:val=""/>
+      <w:lvlJc w:val="left"/>
+      <w:pPr>
+        <w:tabs>
+          <w:tab w:val="num" w:pos="4320"/>
+        </w:tabs>
+        <w:ind w:left="4320" w:hanging="360"/>
+      </w:pPr>
+      <w:rPr>
+        <w:rFonts w:ascii="Wingdings" w:hAnsi="Wingdings" w:hint="default"/>
+        <w:sz w:val="20"/>
+      </w:rPr>
+    </w:lvl>
+    <w:lvl w:ilvl="6" w:tentative="1">
+      <w:start w:val="1"/>
+      <w:numFmt w:val="bullet"/>
+      <w:lvlText w:val=""/>
+      <w:lvlJc w:val="left"/>
+      <w:pPr>
+        <w:tabs>
+          <w:tab w:val="num" w:pos="5040"/>
+        </w:tabs>
+        <w:ind w:left="5040" w:hanging="360"/>
+      </w:pPr>
+      <w:rPr>
+        <w:rFonts w:ascii="Wingdings" w:hAnsi="Wingdings" w:hint="default"/>
+        <w:sz w:val="20"/>
+      </w:rPr>
+    </w:lvl>
+    <w:lvl w:ilvl="7" w:tentative="1">
+      <w:start w:val="1"/>
+      <w:numFmt w:val="bullet"/>
+      <w:lvlText w:val=""/>
+      <w:lvlJc w:val="left"/>
+      <w:pPr>
+        <w:tabs>
+          <w:tab w:val="num" w:pos="5760"/>
+        </w:tabs>
+        <w:ind w:left="5760" w:hanging="360"/>
+      </w:pPr>
+      <w:rPr>
+        <w:rFonts w:ascii="Wingdings" w:hAnsi="Wingdings" w:hint="default"/>
+        <w:sz w:val="20"/>
+      </w:rPr>
+    </w:lvl>
+    <w:lvl w:ilvl="8" w:tentative="1">
+      <w:start w:val="1"/>
+      <w:numFmt w:val="bullet"/>
+      <w:lvlText w:val=""/>
+      <w:lvlJc w:val="left"/>
+      <w:pPr>
+        <w:tabs>
+          <w:tab w:val="num" w:pos="6480"/>
+        </w:tabs>
+        <w:ind w:left="6480" w:hanging="360"/>
+      </w:pPr>
+      <w:rPr>
+        <w:rFonts w:ascii="Wingdings" w:hAnsi="Wingdings" w:hint="default"/>
+        <w:sz w:val="20"/>
+      </w:rPr>
+    </w:lvl>
+  </w:abstractNum>
+  <w:abstractNum w:abstractNumId="1" w15:restartNumberingAfterBreak="0">
     <w:nsid w:val="06D679B3"/>
     <w:multiLevelType w:val="multilevel"/>
     <w:tmpl w:val="503C6504"/>
@@ -5697,7 +6836,7 @@
       </w:rPr>
     </w:lvl>
   </w:abstractNum>
-  <w:abstractNum w:abstractNumId="1" w15:restartNumberingAfterBreak="0">
+  <w:abstractNum w:abstractNumId="2" w15:restartNumberingAfterBreak="0">
     <w:nsid w:val="1A8C129A"/>
     <w:multiLevelType w:val="hybridMultilevel"/>
     <w:tmpl w:val="0380C550"/>
@@ -5786,7 +6925,7 @@
       </w:pPr>
     </w:lvl>
   </w:abstractNum>
-  <w:abstractNum w:abstractNumId="2" w15:restartNumberingAfterBreak="0">
+  <w:abstractNum w:abstractNumId="3" w15:restartNumberingAfterBreak="0">
     <w:nsid w:val="206A3C18"/>
     <w:multiLevelType w:val="multilevel"/>
     <w:tmpl w:val="628AC3B0"/>
@@ -5935,7 +7074,156 @@
       </w:rPr>
     </w:lvl>
   </w:abstractNum>
-  <w:abstractNum w:abstractNumId="3" w15:restartNumberingAfterBreak="0">
+  <w:abstractNum w:abstractNumId="4" w15:restartNumberingAfterBreak="0">
+    <w:nsid w:val="264136B2"/>
+    <w:multiLevelType w:val="multilevel"/>
+    <w:tmpl w:val="08C01D48"/>
+    <w:lvl w:ilvl="0">
+      <w:start w:val="1"/>
+      <w:numFmt w:val="bullet"/>
+      <w:lvlText w:val=""/>
+      <w:lvlJc w:val="left"/>
+      <w:pPr>
+        <w:tabs>
+          <w:tab w:val="num" w:pos="720"/>
+        </w:tabs>
+        <w:ind w:left="720" w:hanging="360"/>
+      </w:pPr>
+      <w:rPr>
+        <w:rFonts w:ascii="Symbol" w:hAnsi="Symbol" w:hint="default"/>
+        <w:sz w:val="20"/>
+      </w:rPr>
+    </w:lvl>
+    <w:lvl w:ilvl="1">
+      <w:start w:val="1"/>
+      <w:numFmt w:val="bullet"/>
+      <w:lvlText w:val="o"/>
+      <w:lvlJc w:val="left"/>
+      <w:pPr>
+        <w:tabs>
+          <w:tab w:val="num" w:pos="1440"/>
+        </w:tabs>
+        <w:ind w:left="1440" w:hanging="360"/>
+      </w:pPr>
+      <w:rPr>
+        <w:rFonts w:ascii="Courier New" w:hAnsi="Courier New" w:hint="default"/>
+        <w:sz w:val="20"/>
+      </w:rPr>
+    </w:lvl>
+    <w:lvl w:ilvl="2" w:tentative="1">
+      <w:start w:val="1"/>
+      <w:numFmt w:val="bullet"/>
+      <w:lvlText w:val=""/>
+      <w:lvlJc w:val="left"/>
+      <w:pPr>
+        <w:tabs>
+          <w:tab w:val="num" w:pos="2160"/>
+        </w:tabs>
+        <w:ind w:left="2160" w:hanging="360"/>
+      </w:pPr>
+      <w:rPr>
+        <w:rFonts w:ascii="Wingdings" w:hAnsi="Wingdings" w:hint="default"/>
+        <w:sz w:val="20"/>
+      </w:rPr>
+    </w:lvl>
+    <w:lvl w:ilvl="3" w:tentative="1">
+      <w:start w:val="1"/>
+      <w:numFmt w:val="bullet"/>
+      <w:lvlText w:val=""/>
+      <w:lvlJc w:val="left"/>
+      <w:pPr>
+        <w:tabs>
+          <w:tab w:val="num" w:pos="2880"/>
+        </w:tabs>
+        <w:ind w:left="2880" w:hanging="360"/>
+      </w:pPr>
+      <w:rPr>
+        <w:rFonts w:ascii="Wingdings" w:hAnsi="Wingdings" w:hint="default"/>
+        <w:sz w:val="20"/>
+      </w:rPr>
+    </w:lvl>
+    <w:lvl w:ilvl="4" w:tentative="1">
+      <w:start w:val="1"/>
+      <w:numFmt w:val="bullet"/>
+      <w:lvlText w:val=""/>
+      <w:lvlJc w:val="left"/>
+      <w:pPr>
+        <w:tabs>
+          <w:tab w:val="num" w:pos="3600"/>
+        </w:tabs>
+        <w:ind w:left="3600" w:hanging="360"/>
+      </w:pPr>
+      <w:rPr>
+        <w:rFonts w:ascii="Wingdings" w:hAnsi="Wingdings" w:hint="default"/>
+        <w:sz w:val="20"/>
+      </w:rPr>
+    </w:lvl>
+    <w:lvl w:ilvl="5" w:tentative="1">
+      <w:start w:val="1"/>
+      <w:numFmt w:val="bullet"/>
+      <w:lvlText w:val=""/>
+      <w:lvlJc w:val="left"/>
+      <w:pPr>
+        <w:tabs>
+          <w:tab w:val="num" w:pos="4320"/>
+        </w:tabs>
+        <w:ind w:left="4320" w:hanging="360"/>
+      </w:pPr>
+      <w:rPr>
+        <w:rFonts w:ascii="Wingdings" w:hAnsi="Wingdings" w:hint="default"/>
+        <w:sz w:val="20"/>
+      </w:rPr>
+    </w:lvl>
+    <w:lvl w:ilvl="6" w:tentative="1">
+      <w:start w:val="1"/>
+      <w:numFmt w:val="bullet"/>
+      <w:lvlText w:val=""/>
+      <w:lvlJc w:val="left"/>
+      <w:pPr>
+        <w:tabs>
+          <w:tab w:val="num" w:pos="5040"/>
+        </w:tabs>
+        <w:ind w:left="5040" w:hanging="360"/>
+      </w:pPr>
+      <w:rPr>
+        <w:rFonts w:ascii="Wingdings" w:hAnsi="Wingdings" w:hint="default"/>
+        <w:sz w:val="20"/>
+      </w:rPr>
+    </w:lvl>
+    <w:lvl w:ilvl="7" w:tentative="1">
+      <w:start w:val="1"/>
+      <w:numFmt w:val="bullet"/>
+      <w:lvlText w:val=""/>
+      <w:lvlJc w:val="left"/>
+      <w:pPr>
+        <w:tabs>
+          <w:tab w:val="num" w:pos="5760"/>
+        </w:tabs>
+        <w:ind w:left="5760" w:hanging="360"/>
+      </w:pPr>
+      <w:rPr>
+        <w:rFonts w:ascii="Wingdings" w:hAnsi="Wingdings" w:hint="default"/>
+        <w:sz w:val="20"/>
+      </w:rPr>
+    </w:lvl>
+    <w:lvl w:ilvl="8" w:tentative="1">
+      <w:start w:val="1"/>
+      <w:numFmt w:val="bullet"/>
+      <w:lvlText w:val=""/>
+      <w:lvlJc w:val="left"/>
+      <w:pPr>
+        <w:tabs>
+          <w:tab w:val="num" w:pos="6480"/>
+        </w:tabs>
+        <w:ind w:left="6480" w:hanging="360"/>
+      </w:pPr>
+      <w:rPr>
+        <w:rFonts w:ascii="Wingdings" w:hAnsi="Wingdings" w:hint="default"/>
+        <w:sz w:val="20"/>
+      </w:rPr>
+    </w:lvl>
+  </w:abstractNum>
+  <w:abstractNum w:abstractNumId="5" w15:restartNumberingAfterBreak="0">
     <w:nsid w:val="2839498A"/>
     <w:multiLevelType w:val="multilevel"/>
     <w:tmpl w:val="D08C2390"/>
@@ -6084,7 +7372,7 @@
       </w:rPr>
     </w:lvl>
   </w:abstractNum>
-  <w:abstractNum w:abstractNumId="4" w15:restartNumberingAfterBreak="0">
+  <w:abstractNum w:abstractNumId="6" w15:restartNumberingAfterBreak="0">
     <w:nsid w:val="2DDE6760"/>
     <w:multiLevelType w:val="multilevel"/>
     <w:tmpl w:val="47A29822"/>
@@ -6233,7 +7521,156 @@
       </w:rPr>
     </w:lvl>
   </w:abstractNum>
-  <w:abstractNum w:abstractNumId="5" w15:restartNumberingAfterBreak="0">
+  <w:abstractNum w:abstractNumId="7" w15:restartNumberingAfterBreak="0">
+    <w:nsid w:val="404D0BF2"/>
+    <w:multiLevelType w:val="multilevel"/>
+    <w:tmpl w:val="DA92A4E4"/>
+    <w:lvl w:ilvl="0">
+      <w:start w:val="1"/>
+      <w:numFmt w:val="bullet"/>
+      <w:lvlText w:val=""/>
+      <w:lvlJc w:val="left"/>
+      <w:pPr>
+        <w:tabs>
+          <w:tab w:val="num" w:pos="720"/>
+        </w:tabs>
+        <w:ind w:left="720" w:hanging="360"/>
+      </w:pPr>
+      <w:rPr>
+        <w:rFonts w:ascii="Symbol" w:hAnsi="Symbol" w:hint="default"/>
+        <w:sz w:val="20"/>
+      </w:rPr>
+    </w:lvl>
+    <w:lvl w:ilvl="1" w:tentative="1">
+      <w:start w:val="1"/>
+      <w:numFmt w:val="bullet"/>
+      <w:lvlText w:val="o"/>
+      <w:lvlJc w:val="left"/>
+      <w:pPr>
+        <w:tabs>
+          <w:tab w:val="num" w:pos="1440"/>
+        </w:tabs>
+        <w:ind w:left="1440" w:hanging="360"/>
+      </w:pPr>
+      <w:rPr>
+        <w:rFonts w:ascii="Courier New" w:hAnsi="Courier New" w:hint="default"/>
+        <w:sz w:val="20"/>
+      </w:rPr>
+    </w:lvl>
+    <w:lvl w:ilvl="2" w:tentative="1">
+      <w:start w:val="1"/>
+      <w:numFmt w:val="bullet"/>
+      <w:lvlText w:val=""/>
+      <w:lvlJc w:val="left"/>
+      <w:pPr>
+        <w:tabs>
+          <w:tab w:val="num" w:pos="2160"/>
+        </w:tabs>
+        <w:ind w:left="2160" w:hanging="360"/>
+      </w:pPr>
+      <w:rPr>
+        <w:rFonts w:ascii="Wingdings" w:hAnsi="Wingdings" w:hint="default"/>
+        <w:sz w:val="20"/>
+      </w:rPr>
+    </w:lvl>
+    <w:lvl w:ilvl="3" w:tentative="1">
+      <w:start w:val="1"/>
+      <w:numFmt w:val="bullet"/>
+      <w:lvlText w:val=""/>
+      <w:lvlJc w:val="left"/>
+      <w:pPr>
+        <w:tabs>
+          <w:tab w:val="num" w:pos="2880"/>
+        </w:tabs>
+        <w:ind w:left="2880" w:hanging="360"/>
+      </w:pPr>
+      <w:rPr>
+        <w:rFonts w:ascii="Wingdings" w:hAnsi="Wingdings" w:hint="default"/>
+        <w:sz w:val="20"/>
+      </w:rPr>
+    </w:lvl>
+    <w:lvl w:ilvl="4" w:tentative="1">
+      <w:start w:val="1"/>
+      <w:numFmt w:val="bullet"/>
+      <w:lvlText w:val=""/>
+      <w:lvlJc w:val="left"/>
+      <w:pPr>
+        <w:tabs>
+          <w:tab w:val="num" w:pos="3600"/>
+        </w:tabs>
+        <w:ind w:left="3600" w:hanging="360"/>
+      </w:pPr>
+      <w:rPr>
+        <w:rFonts w:ascii="Wingdings" w:hAnsi="Wingdings" w:hint="default"/>
+        <w:sz w:val="20"/>
+      </w:rPr>
+    </w:lvl>
+    <w:lvl w:ilvl="5" w:tentative="1">
+      <w:start w:val="1"/>
+      <w:numFmt w:val="bullet"/>
+      <w:lvlText w:val=""/>
+      <w:lvlJc w:val="left"/>
+      <w:pPr>
+        <w:tabs>
+          <w:tab w:val="num" w:pos="4320"/>
+        </w:tabs>
+        <w:ind w:left="4320" w:hanging="360"/>
+      </w:pPr>
+      <w:rPr>
+        <w:rFonts w:ascii="Wingdings" w:hAnsi="Wingdings" w:hint="default"/>
+        <w:sz w:val="20"/>
+      </w:rPr>
+    </w:lvl>
+    <w:lvl w:ilvl="6" w:tentative="1">
+      <w:start w:val="1"/>
+      <w:numFmt w:val="bullet"/>
+      <w:lvlText w:val=""/>
+      <w:lvlJc w:val="left"/>
+      <w:pPr>
+        <w:tabs>
+          <w:tab w:val="num" w:pos="5040"/>
+        </w:tabs>
+        <w:ind w:left="5040" w:hanging="360"/>
+      </w:pPr>
+      <w:rPr>
+        <w:rFonts w:ascii="Wingdings" w:hAnsi="Wingdings" w:hint="default"/>
+        <w:sz w:val="20"/>
+      </w:rPr>
+    </w:lvl>
+    <w:lvl w:ilvl="7" w:tentative="1">
+      <w:start w:val="1"/>
+      <w:numFmt w:val="bullet"/>
+      <w:lvlText w:val=""/>
+      <w:lvlJc w:val="left"/>
+      <w:pPr>
+        <w:tabs>
+          <w:tab w:val="num" w:pos="5760"/>
+        </w:tabs>
+        <w:ind w:left="5760" w:hanging="360"/>
+      </w:pPr>
+      <w:rPr>
+        <w:rFonts w:ascii="Wingdings" w:hAnsi="Wingdings" w:hint="default"/>
+        <w:sz w:val="20"/>
+      </w:rPr>
+    </w:lvl>
+    <w:lvl w:ilvl="8" w:tentative="1">
+      <w:start w:val="1"/>
+      <w:numFmt w:val="bullet"/>
+      <w:lvlText w:val=""/>
+      <w:lvlJc w:val="left"/>
+      <w:pPr>
+        <w:tabs>
+          <w:tab w:val="num" w:pos="6480"/>
+        </w:tabs>
+        <w:ind w:left="6480" w:hanging="360"/>
+      </w:pPr>
+      <w:rPr>
+        <w:rFonts w:ascii="Wingdings" w:hAnsi="Wingdings" w:hint="default"/>
+        <w:sz w:val="20"/>
+      </w:rPr>
+    </w:lvl>
+  </w:abstractNum>
+  <w:abstractNum w:abstractNumId="8" w15:restartNumberingAfterBreak="0">
     <w:nsid w:val="42476239"/>
     <w:multiLevelType w:val="multilevel"/>
     <w:tmpl w:val="D9007514"/>
@@ -6382,7 +7819,7 @@
       </w:rPr>
     </w:lvl>
   </w:abstractNum>
-  <w:abstractNum w:abstractNumId="6" w15:restartNumberingAfterBreak="0">
+  <w:abstractNum w:abstractNumId="9" w15:restartNumberingAfterBreak="0">
     <w:nsid w:val="4B6931A2"/>
     <w:multiLevelType w:val="multilevel"/>
     <w:tmpl w:val="A4B08A18"/>
@@ -6531,7 +7968,128 @@
       </w:rPr>
     </w:lvl>
   </w:abstractNum>
-  <w:abstractNum w:abstractNumId="7" w15:restartNumberingAfterBreak="0">
+  <w:abstractNum w:abstractNumId="10" w15:restartNumberingAfterBreak="0">
+    <w:nsid w:val="5BF934D9"/>
+    <w:multiLevelType w:val="multilevel"/>
+    <w:tmpl w:val="464A051C"/>
+    <w:lvl w:ilvl="0">
+      <w:start w:val="1"/>
+      <w:numFmt w:val="decimal"/>
+      <w:lvlText w:val="%1."/>
+      <w:lvlJc w:val="left"/>
+      <w:pPr>
+        <w:tabs>
+          <w:tab w:val="num" w:pos="720"/>
+        </w:tabs>
+        <w:ind w:left="720" w:hanging="360"/>
+      </w:pPr>
+    </w:lvl>
+    <w:lvl w:ilvl="1">
+      <w:start w:val="1"/>
+      <w:numFmt w:val="bullet"/>
+      <w:lvlText w:val="o"/>
+      <w:lvlJc w:val="left"/>
+      <w:pPr>
+        <w:tabs>
+          <w:tab w:val="num" w:pos="1440"/>
+        </w:tabs>
+        <w:ind w:left="1440" w:hanging="360"/>
+      </w:pPr>
+      <w:rPr>
+        <w:rFonts w:ascii="Courier New" w:hAnsi="Courier New" w:hint="default"/>
+        <w:sz w:val="20"/>
+      </w:rPr>
+    </w:lvl>
+    <w:lvl w:ilvl="2">
+      <w:start w:val="1"/>
+      <w:numFmt w:val="bullet"/>
+      <w:lvlText w:val=""/>
+      <w:lvlJc w:val="left"/>
+      <w:pPr>
+        <w:tabs>
+          <w:tab w:val="num" w:pos="2160"/>
+        </w:tabs>
+        <w:ind w:left="2160" w:hanging="360"/>
+      </w:pPr>
+      <w:rPr>
+        <w:rFonts w:ascii="Wingdings" w:hAnsi="Wingdings" w:hint="default"/>
+        <w:sz w:val="20"/>
+      </w:rPr>
+    </w:lvl>
+    <w:lvl w:ilvl="3" w:tentative="1">
+      <w:start w:val="1"/>
+      <w:numFmt w:val="decimal"/>
+      <w:lvlText w:val="%4."/>
+      <w:lvlJc w:val="left"/>
+      <w:pPr>
+        <w:tabs>
+          <w:tab w:val="num" w:pos="2880"/>
+        </w:tabs>
+        <w:ind w:left="2880" w:hanging="360"/>
+      </w:pPr>
+    </w:lvl>
+    <w:lvl w:ilvl="4" w:tentative="1">
+      <w:start w:val="1"/>
+      <w:numFmt w:val="decimal"/>
+      <w:lvlText w:val="%5."/>
+      <w:lvlJc w:val="left"/>
+      <w:pPr>
+        <w:tabs>
+          <w:tab w:val="num" w:pos="3600"/>
+        </w:tabs>
+        <w:ind w:left="3600" w:hanging="360"/>
+      </w:pPr>
+    </w:lvl>
+    <w:lvl w:ilvl="5" w:tentative="1">
+      <w:start w:val="1"/>
+      <w:numFmt w:val="decimal"/>
+      <w:lvlText w:val="%6."/>
+      <w:lvlJc w:val="left"/>
+      <w:pPr>
+        <w:tabs>
+          <w:tab w:val="num" w:pos="4320"/>
+        </w:tabs>
+        <w:ind w:left="4320" w:hanging="360"/>
+      </w:pPr>
+    </w:lvl>
+    <w:lvl w:ilvl="6" w:tentative="1">
+      <w:start w:val="1"/>
+      <w:numFmt w:val="decimal"/>
+      <w:lvlText w:val="%7."/>
+      <w:lvlJc w:val="left"/>
+      <w:pPr>
+        <w:tabs>
+          <w:tab w:val="num" w:pos="5040"/>
+        </w:tabs>
+        <w:ind w:left="5040" w:hanging="360"/>
+      </w:pPr>
+    </w:lvl>
+    <w:lvl w:ilvl="7" w:tentative="1">
+      <w:start w:val="1"/>
+      <w:numFmt w:val="decimal"/>
+      <w:lvlText w:val="%8."/>
+      <w:lvlJc w:val="left"/>
+      <w:pPr>
+        <w:tabs>
+          <w:tab w:val="num" w:pos="5760"/>
+        </w:tabs>
+        <w:ind w:left="5760" w:hanging="360"/>
+      </w:pPr>
+    </w:lvl>
+    <w:lvl w:ilvl="8" w:tentative="1">
+      <w:start w:val="1"/>
+      <w:numFmt w:val="decimal"/>
+      <w:lvlText w:val="%9."/>
+      <w:lvlJc w:val="left"/>
+      <w:pPr>
+        <w:tabs>
+          <w:tab w:val="num" w:pos="6480"/>
+        </w:tabs>
+        <w:ind w:left="6480" w:hanging="360"/>
+      </w:pPr>
+    </w:lvl>
+  </w:abstractNum>
+  <w:abstractNum w:abstractNumId="11" w15:restartNumberingAfterBreak="0">
     <w:nsid w:val="5C684A48"/>
     <w:multiLevelType w:val="multilevel"/>
     <w:tmpl w:val="BF76C8C4"/>
@@ -6644,7 +8202,7 @@
       </w:pPr>
     </w:lvl>
   </w:abstractNum>
-  <w:abstractNum w:abstractNumId="8" w15:restartNumberingAfterBreak="0">
+  <w:abstractNum w:abstractNumId="12" w15:restartNumberingAfterBreak="0">
     <w:nsid w:val="62E24DC4"/>
     <w:multiLevelType w:val="multilevel"/>
     <w:tmpl w:val="2CF63CFA"/>
@@ -6761,7 +8319,7 @@
       </w:pPr>
     </w:lvl>
   </w:abstractNum>
-  <w:abstractNum w:abstractNumId="9" w15:restartNumberingAfterBreak="0">
+  <w:abstractNum w:abstractNumId="13" w15:restartNumberingAfterBreak="0">
     <w:nsid w:val="65B409C1"/>
     <w:multiLevelType w:val="multilevel"/>
     <w:tmpl w:val="E1EEEA5A"/>
@@ -6910,7 +8468,7 @@
       </w:rPr>
     </w:lvl>
   </w:abstractNum>
-  <w:abstractNum w:abstractNumId="10" w15:restartNumberingAfterBreak="0">
+  <w:abstractNum w:abstractNumId="14" w15:restartNumberingAfterBreak="0">
     <w:nsid w:val="66C96FC5"/>
     <w:multiLevelType w:val="multilevel"/>
     <w:tmpl w:val="6526F806"/>
@@ -7059,7 +8617,7 @@
       </w:rPr>
     </w:lvl>
   </w:abstractNum>
-  <w:abstractNum w:abstractNumId="11" w15:restartNumberingAfterBreak="0">
+  <w:abstractNum w:abstractNumId="15" w15:restartNumberingAfterBreak="0">
     <w:nsid w:val="704E334E"/>
     <w:multiLevelType w:val="multilevel"/>
     <w:tmpl w:val="F9E43B9C"/>
@@ -7208,7 +8766,7 @@
       </w:rPr>
     </w:lvl>
   </w:abstractNum>
-  <w:abstractNum w:abstractNumId="12" w15:restartNumberingAfterBreak="0">
+  <w:abstractNum w:abstractNumId="16" w15:restartNumberingAfterBreak="0">
     <w:nsid w:val="706941F1"/>
     <w:multiLevelType w:val="multilevel"/>
     <w:tmpl w:val="17769140"/>
@@ -7357,7 +8915,7 @@
       </w:rPr>
     </w:lvl>
   </w:abstractNum>
-  <w:abstractNum w:abstractNumId="13" w15:restartNumberingAfterBreak="0">
+  <w:abstractNum w:abstractNumId="17" w15:restartNumberingAfterBreak="0">
     <w:nsid w:val="711D3E19"/>
     <w:multiLevelType w:val="multilevel"/>
     <w:tmpl w:val="02329528"/>
@@ -7474,7 +9032,7 @@
       </w:pPr>
     </w:lvl>
   </w:abstractNum>
-  <w:abstractNum w:abstractNumId="14" w15:restartNumberingAfterBreak="0">
+  <w:abstractNum w:abstractNumId="18" w15:restartNumberingAfterBreak="0">
     <w:nsid w:val="73B120BC"/>
     <w:multiLevelType w:val="multilevel"/>
     <w:tmpl w:val="F23201DA"/>
@@ -7623,7 +9181,7 @@
       </w:rPr>
     </w:lvl>
   </w:abstractNum>
-  <w:abstractNum w:abstractNumId="15" w15:restartNumberingAfterBreak="0">
+  <w:abstractNum w:abstractNumId="19" w15:restartNumberingAfterBreak="0">
     <w:nsid w:val="7E3B6765"/>
     <w:multiLevelType w:val="multilevel"/>
     <w:tmpl w:val="CD70E8BA"/>
@@ -7769,52 +9327,64 @@
     </w:lvl>
   </w:abstractNum>
   <w:num w:numId="1">
+    <w:abstractNumId w:val="12"/>
+  </w:num>
+  <w:num w:numId="2">
+    <w:abstractNumId w:val="18"/>
+  </w:num>
+  <w:num w:numId="3">
+    <w:abstractNumId w:val="2"/>
+  </w:num>
+  <w:num w:numId="4">
     <w:abstractNumId w:val="8"/>
   </w:num>
-  <w:num w:numId="2">
+  <w:num w:numId="5">
+    <w:abstractNumId w:val="16"/>
+  </w:num>
+  <w:num w:numId="6">
+    <w:abstractNumId w:val="3"/>
+  </w:num>
+  <w:num w:numId="7">
+    <w:abstractNumId w:val="11"/>
+  </w:num>
+  <w:num w:numId="8">
+    <w:abstractNumId w:val="9"/>
+  </w:num>
+  <w:num w:numId="9">
+    <w:abstractNumId w:val="5"/>
+  </w:num>
+  <w:num w:numId="10">
+    <w:abstractNumId w:val="6"/>
+  </w:num>
+  <w:num w:numId="11">
+    <w:abstractNumId w:val="19"/>
+  </w:num>
+  <w:num w:numId="12">
+    <w:abstractNumId w:val="13"/>
+  </w:num>
+  <w:num w:numId="13">
+    <w:abstractNumId w:val="1"/>
+  </w:num>
+  <w:num w:numId="14">
+    <w:abstractNumId w:val="15"/>
+  </w:num>
+  <w:num w:numId="15">
+    <w:abstractNumId w:val="17"/>
+  </w:num>
+  <w:num w:numId="16">
     <w:abstractNumId w:val="14"/>
   </w:num>
-  <w:num w:numId="3">
-    <w:abstractNumId w:val="1"/>
+  <w:num w:numId="17">
+    <w:abstractNumId w:val="4"/>
   </w:num>
-  <w:num w:numId="4">
-    <w:abstractNumId w:val="5"/>
+  <w:num w:numId="18">
+    <w:abstractNumId w:val="10"/>
   </w:num>
-  <w:num w:numId="5">
-    <w:abstractNumId w:val="12"/>
-  </w:num>
-  <w:num w:numId="6">
-    <w:abstractNumId w:val="2"/>
-  </w:num>
-  <w:num w:numId="7">
+  <w:num w:numId="19">
     <w:abstractNumId w:val="7"/>
   </w:num>
-  <w:num w:numId="8">
-    <w:abstractNumId w:val="6"/>
-  </w:num>
-  <w:num w:numId="9">
-    <w:abstractNumId w:val="3"/>
-  </w:num>
-  <w:num w:numId="10">
-    <w:abstractNumId w:val="4"/>
-  </w:num>
-  <w:num w:numId="11">
-    <w:abstractNumId w:val="15"/>
-  </w:num>
-  <w:num w:numId="12">
-    <w:abstractNumId w:val="9"/>
-  </w:num>
-  <w:num w:numId="13">
+  <w:num w:numId="20">
     <w:abstractNumId w:val="0"/>
-  </w:num>
-  <w:num w:numId="14">
-    <w:abstractNumId w:val="11"/>
-  </w:num>
-  <w:num w:numId="15">
-    <w:abstractNumId w:val="13"/>
-  </w:num>
-  <w:num w:numId="16">
-    <w:abstractNumId w:val="10"/>
   </w:num>
 </w:numbering>
 </file>

</xml_diff>